<commit_message>
dernière partie du l'écriture du memoire
</commit_message>
<xml_diff>
--- a/Chapitres/Chapitre2.docx
+++ b/Chapitres/Chapitre2.docx
@@ -12,31 +12,296 @@
           <w:bCs/>
           <w:sz w:val="30"/>
           <w:szCs w:val="30"/>
-          <w:u w:val="single"/>
-        </w:rPr>
-      </w:pPr>
-      <w:r>
+        </w:rPr>
+      </w:pPr>
+    </w:p>
+    <w:p>
+      <w:pPr>
+        <w:spacing w:line="360" w:lineRule="auto"/>
+        <w:jc w:val="center"/>
         <w:rPr>
           <w:rFonts w:ascii="Times New Roman" w:hAnsi="Times New Roman" w:cs="Times New Roman"/>
           <w:b/>
           <w:bCs/>
           <w:sz w:val="30"/>
           <w:szCs w:val="30"/>
-          <w:u w:val="single"/>
-        </w:rPr>
-        <w:t>Le modèle publish/subscri</w:t>
-      </w:r>
-      <w:r>
+        </w:rPr>
+      </w:pPr>
+    </w:p>
+    <w:p>
+      <w:pPr>
+        <w:spacing w:line="360" w:lineRule="auto"/>
+        <w:jc w:val="center"/>
         <w:rPr>
           <w:rFonts w:ascii="Times New Roman" w:hAnsi="Times New Roman" w:cs="Times New Roman"/>
           <w:b/>
           <w:bCs/>
           <w:sz w:val="30"/>
           <w:szCs w:val="30"/>
-          <w:u w:val="single"/>
+        </w:rPr>
+      </w:pPr>
+    </w:p>
+    <w:p>
+      <w:pPr>
+        <w:spacing w:line="360" w:lineRule="auto"/>
+        <w:jc w:val="center"/>
+        <w:rPr>
+          <w:rFonts w:ascii="Times New Roman" w:hAnsi="Times New Roman" w:cs="Times New Roman"/>
+          <w:b/>
+          <w:bCs/>
+          <w:sz w:val="30"/>
+          <w:szCs w:val="30"/>
+        </w:rPr>
+      </w:pPr>
+    </w:p>
+    <w:p>
+      <w:pPr>
+        <w:spacing w:line="360" w:lineRule="auto"/>
+        <w:jc w:val="center"/>
+        <w:rPr>
+          <w:rFonts w:ascii="Times New Roman" w:hAnsi="Times New Roman" w:cs="Times New Roman"/>
+          <w:b/>
+          <w:bCs/>
+          <w:sz w:val="30"/>
+          <w:szCs w:val="30"/>
+        </w:rPr>
+      </w:pPr>
+    </w:p>
+    <w:p>
+      <w:pPr>
+        <w:spacing w:line="360" w:lineRule="auto"/>
+        <w:jc w:val="center"/>
+        <w:rPr>
+          <w:rFonts w:ascii="Times New Roman" w:hAnsi="Times New Roman" w:cs="Times New Roman"/>
+          <w:b/>
+          <w:bCs/>
+          <w:sz w:val="30"/>
+          <w:szCs w:val="30"/>
+        </w:rPr>
+      </w:pPr>
+    </w:p>
+    <w:p>
+      <w:pPr>
+        <w:spacing w:line="360" w:lineRule="auto"/>
+        <w:jc w:val="center"/>
+        <w:rPr>
+          <w:rFonts w:ascii="Times New Roman" w:hAnsi="Times New Roman" w:cs="Times New Roman"/>
+          <w:b/>
+          <w:bCs/>
+          <w:sz w:val="30"/>
+          <w:szCs w:val="30"/>
+        </w:rPr>
+      </w:pPr>
+    </w:p>
+    <w:p>
+      <w:pPr>
+        <w:spacing w:line="360" w:lineRule="auto"/>
+        <w:jc w:val="center"/>
+        <w:rPr>
+          <w:rFonts w:ascii="Times New Roman" w:hAnsi="Times New Roman" w:cs="Times New Roman"/>
+          <w:b/>
+          <w:bCs/>
+          <w:sz w:val="30"/>
+          <w:szCs w:val="30"/>
+        </w:rPr>
+      </w:pPr>
+    </w:p>
+    <w:p>
+      <w:pPr>
+        <w:spacing w:line="360" w:lineRule="auto"/>
+        <w:jc w:val="center"/>
+        <w:rPr>
+          <w:rFonts w:ascii="Times New Roman" w:hAnsi="Times New Roman" w:cs="Times New Roman"/>
+          <w:b/>
+          <w:bCs/>
+          <w:sz w:val="30"/>
+          <w:szCs w:val="30"/>
+        </w:rPr>
+      </w:pPr>
+    </w:p>
+    <w:p>
+      <w:pPr>
+        <w:pStyle w:val="Titre1"/>
+        <w:rPr>
+          <w:rFonts w:ascii="Times New Roman" w:hAnsi="Times New Roman" w:cs="Times New Roman"/>
+          <w:b/>
+          <w:bCs/>
+          <w:sz w:val="52"/>
+          <w:szCs w:val="52"/>
+        </w:rPr>
+      </w:pPr>
+      <w:r>
+        <w:rPr>
+          <w:rFonts w:ascii="Times New Roman" w:hAnsi="Times New Roman" w:cs="Times New Roman"/>
+          <w:b/>
+          <w:bCs/>
+          <w:sz w:val="52"/>
+          <w:szCs w:val="52"/>
+        </w:rPr>
+        <w:t>Chapitre 2 : l</w:t>
+      </w:r>
+      <w:r>
+        <w:rPr>
+          <w:rFonts w:ascii="Times New Roman" w:hAnsi="Times New Roman" w:cs="Times New Roman"/>
+          <w:b/>
+          <w:bCs/>
+          <w:sz w:val="52"/>
+          <w:szCs w:val="52"/>
+        </w:rPr>
+        <w:t>e modèle publish/subscri</w:t>
+      </w:r>
+      <w:r>
+        <w:rPr>
+          <w:rFonts w:ascii="Times New Roman" w:hAnsi="Times New Roman" w:cs="Times New Roman"/>
+          <w:b/>
+          <w:bCs/>
+          <w:sz w:val="52"/>
+          <w:szCs w:val="52"/>
         </w:rPr>
         <w:t>be</w:t>
       </w:r>
+    </w:p>
+    <w:p>
+      <w:pPr>
+        <w:spacing w:line="360" w:lineRule="auto"/>
+        <w:jc w:val="center"/>
+        <w:rPr>
+          <w:rFonts w:ascii="Times New Roman" w:hAnsi="Times New Roman" w:cs="Times New Roman"/>
+          <w:b/>
+          <w:bCs/>
+          <w:sz w:val="30"/>
+          <w:szCs w:val="30"/>
+        </w:rPr>
+      </w:pPr>
+    </w:p>
+    <w:p>
+      <w:pPr>
+        <w:spacing w:line="360" w:lineRule="auto"/>
+        <w:jc w:val="center"/>
+        <w:rPr>
+          <w:rFonts w:ascii="Times New Roman" w:hAnsi="Times New Roman" w:cs="Times New Roman"/>
+          <w:b/>
+          <w:bCs/>
+          <w:sz w:val="30"/>
+          <w:szCs w:val="30"/>
+        </w:rPr>
+      </w:pPr>
+    </w:p>
+    <w:p>
+      <w:pPr>
+        <w:spacing w:line="360" w:lineRule="auto"/>
+        <w:jc w:val="center"/>
+        <w:rPr>
+          <w:rFonts w:ascii="Times New Roman" w:hAnsi="Times New Roman" w:cs="Times New Roman"/>
+          <w:b/>
+          <w:bCs/>
+          <w:sz w:val="30"/>
+          <w:szCs w:val="30"/>
+        </w:rPr>
+      </w:pPr>
+    </w:p>
+    <w:p>
+      <w:pPr>
+        <w:spacing w:line="360" w:lineRule="auto"/>
+        <w:jc w:val="center"/>
+        <w:rPr>
+          <w:rFonts w:ascii="Times New Roman" w:hAnsi="Times New Roman" w:cs="Times New Roman"/>
+          <w:b/>
+          <w:bCs/>
+          <w:sz w:val="30"/>
+          <w:szCs w:val="30"/>
+        </w:rPr>
+      </w:pPr>
+    </w:p>
+    <w:p>
+      <w:pPr>
+        <w:spacing w:line="360" w:lineRule="auto"/>
+        <w:jc w:val="center"/>
+        <w:rPr>
+          <w:rFonts w:ascii="Times New Roman" w:hAnsi="Times New Roman" w:cs="Times New Roman"/>
+          <w:b/>
+          <w:bCs/>
+          <w:sz w:val="30"/>
+          <w:szCs w:val="30"/>
+        </w:rPr>
+      </w:pPr>
+    </w:p>
+    <w:p>
+      <w:pPr>
+        <w:spacing w:line="360" w:lineRule="auto"/>
+        <w:jc w:val="center"/>
+        <w:rPr>
+          <w:rFonts w:ascii="Times New Roman" w:hAnsi="Times New Roman" w:cs="Times New Roman"/>
+          <w:b/>
+          <w:bCs/>
+          <w:sz w:val="30"/>
+          <w:szCs w:val="30"/>
+        </w:rPr>
+      </w:pPr>
+    </w:p>
+    <w:p>
+      <w:pPr>
+        <w:spacing w:line="360" w:lineRule="auto"/>
+        <w:jc w:val="center"/>
+        <w:rPr>
+          <w:rFonts w:ascii="Times New Roman" w:hAnsi="Times New Roman" w:cs="Times New Roman"/>
+          <w:b/>
+          <w:bCs/>
+          <w:sz w:val="30"/>
+          <w:szCs w:val="30"/>
+        </w:rPr>
+      </w:pPr>
+    </w:p>
+    <w:p>
+      <w:pPr>
+        <w:spacing w:line="360" w:lineRule="auto"/>
+        <w:jc w:val="center"/>
+        <w:rPr>
+          <w:rFonts w:ascii="Times New Roman" w:hAnsi="Times New Roman" w:cs="Times New Roman"/>
+          <w:b/>
+          <w:bCs/>
+          <w:sz w:val="30"/>
+          <w:szCs w:val="30"/>
+        </w:rPr>
+      </w:pPr>
+    </w:p>
+    <w:p>
+      <w:pPr>
+        <w:spacing w:line="360" w:lineRule="auto"/>
+        <w:jc w:val="center"/>
+        <w:rPr>
+          <w:rFonts w:ascii="Times New Roman" w:hAnsi="Times New Roman" w:cs="Times New Roman"/>
+          <w:b/>
+          <w:bCs/>
+          <w:sz w:val="30"/>
+          <w:szCs w:val="30"/>
+        </w:rPr>
+      </w:pPr>
+    </w:p>
+    <w:p>
+      <w:pPr>
+        <w:spacing w:line="360" w:lineRule="auto"/>
+        <w:jc w:val="center"/>
+        <w:rPr>
+          <w:rFonts w:ascii="Times New Roman" w:hAnsi="Times New Roman" w:cs="Times New Roman"/>
+          <w:b/>
+          <w:bCs/>
+          <w:sz w:val="30"/>
+          <w:szCs w:val="30"/>
+        </w:rPr>
+      </w:pPr>
+    </w:p>
+    <w:p>
+      <w:pPr>
+        <w:spacing w:line="360" w:lineRule="auto"/>
+        <w:rPr>
+          <w:rFonts w:ascii="Times New Roman" w:hAnsi="Times New Roman" w:cs="Times New Roman"/>
+          <w:b/>
+          <w:bCs/>
+          <w:sz w:val="30"/>
+          <w:szCs w:val="30"/>
+        </w:rPr>
+      </w:pPr>
     </w:p>
     <w:p>
       <w:pPr>
@@ -47,6 +312,7 @@
         </w:numPr>
         <w:spacing w:line="360" w:lineRule="auto"/>
         <w:jc w:val="both"/>
+        <w:outlineLvl w:val="1"/>
         <w:rPr>
           <w:rFonts w:ascii="Times New Roman" w:hAnsi="Times New Roman" w:cs="Times New Roman"/>
           <w:sz w:val="24"/>
@@ -62,6 +328,7 @@
           <w:szCs w:val="28"/>
           <w:u w:val="single"/>
         </w:rPr>
+        <w:lastRenderedPageBreak/>
         <w:t>Introduction</w:t>
       </w:r>
       <w:r>
@@ -493,6 +760,7 @@
         </w:numPr>
         <w:spacing w:line="360" w:lineRule="auto"/>
         <w:jc w:val="both"/>
+        <w:outlineLvl w:val="2"/>
         <w:rPr>
           <w:rFonts w:ascii="Times New Roman" w:hAnsi="Times New Roman" w:cs="Times New Roman"/>
           <w:sz w:val="24"/>
@@ -574,7 +842,43 @@
           <w:szCs w:val="24"/>
           <w:lang w:val="fr-ML"/>
         </w:rPr>
-        <w:t>serveur central [1]. Avec ce modèle on sous-entend u</w:t>
+        <w:t xml:space="preserve">serveur central </w:t>
+      </w:r>
+      <w:r>
+        <w:rPr>
+          <w:rFonts w:ascii="Times New Roman" w:hAnsi="Times New Roman" w:cs="Times New Roman"/>
+          <w:sz w:val="24"/>
+          <w:szCs w:val="24"/>
+          <w:lang w:val="fr-ML"/>
+        </w:rPr>
+        <w:t>[1</w:t>
+      </w:r>
+      <w:r>
+        <w:rPr>
+          <w:rFonts w:ascii="Times New Roman" w:hAnsi="Times New Roman" w:cs="Times New Roman"/>
+          <w:sz w:val="24"/>
+          <w:szCs w:val="24"/>
+          <w:lang w:val="fr-ML"/>
+        </w:rPr>
+        <w:t>1</w:t>
+      </w:r>
+      <w:r>
+        <w:rPr>
+          <w:rFonts w:ascii="Times New Roman" w:hAnsi="Times New Roman" w:cs="Times New Roman"/>
+          <w:sz w:val="24"/>
+          <w:szCs w:val="24"/>
+          <w:lang w:val="fr-ML"/>
+        </w:rPr>
+        <w:t>]</w:t>
+      </w:r>
+      <w:r>
+        <w:rPr>
+          <w:rFonts w:ascii="Times New Roman" w:hAnsi="Times New Roman" w:cs="Times New Roman"/>
+          <w:sz w:val="24"/>
+          <w:szCs w:val="24"/>
+          <w:lang w:val="fr-ML"/>
+        </w:rPr>
+        <w:t>. Avec ce modèle on sous-entend u</w:t>
       </w:r>
       <w:r>
         <w:rPr>
@@ -622,6 +926,7 @@
         </w:numPr>
         <w:spacing w:line="360" w:lineRule="auto"/>
         <w:jc w:val="both"/>
+        <w:outlineLvl w:val="2"/>
         <w:rPr>
           <w:rFonts w:ascii="Times New Roman" w:hAnsi="Times New Roman" w:cs="Times New Roman"/>
           <w:sz w:val="24"/>
@@ -789,32 +1094,136 @@
           <w:sz w:val="24"/>
           <w:szCs w:val="24"/>
         </w:rPr>
+        <w:t>Les producteurs communiquent avec les abonnés de manière asynchrone</w:t>
+      </w:r>
+      <w:r>
+        <w:rPr>
+          <w:rFonts w:ascii="Times New Roman" w:hAnsi="Times New Roman" w:cs="Times New Roman"/>
+          <w:sz w:val="24"/>
+          <w:szCs w:val="24"/>
+        </w:rPr>
+        <w:t xml:space="preserve"> à travers un courtier</w:t>
+      </w:r>
+      <w:r>
+        <w:rPr>
+          <w:rFonts w:ascii="Times New Roman" w:hAnsi="Times New Roman" w:cs="Times New Roman"/>
+          <w:sz w:val="24"/>
+          <w:szCs w:val="24"/>
+        </w:rPr>
+        <w:t xml:space="preserve"> en diffusant des </w:t>
+      </w:r>
+      <w:r>
+        <w:rPr>
+          <w:rFonts w:ascii="Times New Roman" w:hAnsi="Times New Roman" w:cs="Times New Roman"/>
+          <w:sz w:val="24"/>
+          <w:szCs w:val="24"/>
+        </w:rPr>
+        <w:t>catégories</w:t>
+      </w:r>
+      <w:r>
+        <w:rPr>
+          <w:rFonts w:ascii="Times New Roman" w:hAnsi="Times New Roman" w:cs="Times New Roman"/>
+          <w:sz w:val="24"/>
+          <w:szCs w:val="24"/>
+        </w:rPr>
+        <w:t xml:space="preserve"> de</w:t>
+      </w:r>
+      <w:r>
+        <w:rPr>
+          <w:rFonts w:ascii="Times New Roman" w:hAnsi="Times New Roman" w:cs="Times New Roman"/>
+          <w:sz w:val="24"/>
+          <w:szCs w:val="24"/>
+        </w:rPr>
+        <w:t xml:space="preserve"> </w:t>
+      </w:r>
+      <w:r>
+        <w:rPr>
+          <w:rFonts w:ascii="Times New Roman" w:hAnsi="Times New Roman" w:cs="Times New Roman"/>
+          <w:sz w:val="24"/>
+          <w:szCs w:val="24"/>
+        </w:rPr>
+        <w:t>messages</w:t>
+      </w:r>
+      <w:r>
+        <w:rPr>
+          <w:rFonts w:ascii="Times New Roman" w:hAnsi="Times New Roman" w:cs="Times New Roman"/>
+          <w:sz w:val="24"/>
+          <w:szCs w:val="24"/>
+        </w:rPr>
+        <w:t xml:space="preserve"> sans tenir compte de la façon dont ces </w:t>
+      </w:r>
+      <w:r>
+        <w:rPr>
+          <w:rFonts w:ascii="Times New Roman" w:hAnsi="Times New Roman" w:cs="Times New Roman"/>
+          <w:sz w:val="24"/>
+          <w:szCs w:val="24"/>
+        </w:rPr>
+        <w:t>messages</w:t>
+      </w:r>
+      <w:r>
+        <w:rPr>
+          <w:rFonts w:ascii="Times New Roman" w:hAnsi="Times New Roman" w:cs="Times New Roman"/>
+          <w:sz w:val="24"/>
+          <w:szCs w:val="24"/>
+        </w:rPr>
+        <w:t xml:space="preserve"> seront traités. Pub/Sub diffuse ensuite des événements à tous les services qui</w:t>
+      </w:r>
+      <w:r>
+        <w:rPr>
+          <w:rFonts w:ascii="Times New Roman" w:hAnsi="Times New Roman" w:cs="Times New Roman"/>
+          <w:sz w:val="24"/>
+          <w:szCs w:val="24"/>
+        </w:rPr>
+        <w:t xml:space="preserve"> y</w:t>
+      </w:r>
+      <w:r>
+        <w:rPr>
+          <w:rFonts w:ascii="Times New Roman" w:hAnsi="Times New Roman" w:cs="Times New Roman"/>
+          <w:sz w:val="24"/>
+          <w:szCs w:val="24"/>
+        </w:rPr>
+        <w:t xml:space="preserve"> </w:t>
+      </w:r>
+      <w:r>
+        <w:rPr>
+          <w:rFonts w:ascii="Times New Roman" w:hAnsi="Times New Roman" w:cs="Times New Roman"/>
+          <w:sz w:val="24"/>
+          <w:szCs w:val="24"/>
+        </w:rPr>
         <w:lastRenderedPageBreak/>
-        <w:t>Les producteurs communiquent avec les abonnés de manière asynchrone</w:t>
-      </w:r>
-      <w:r>
-        <w:rPr>
-          <w:rFonts w:ascii="Times New Roman" w:hAnsi="Times New Roman" w:cs="Times New Roman"/>
-          <w:sz w:val="24"/>
-          <w:szCs w:val="24"/>
-        </w:rPr>
-        <w:t xml:space="preserve"> à travers un courtier</w:t>
-      </w:r>
-      <w:r>
-        <w:rPr>
-          <w:rFonts w:ascii="Times New Roman" w:hAnsi="Times New Roman" w:cs="Times New Roman"/>
-          <w:sz w:val="24"/>
-          <w:szCs w:val="24"/>
-        </w:rPr>
-        <w:t xml:space="preserve"> en diffusant des </w:t>
-      </w:r>
-      <w:r>
-        <w:rPr>
-          <w:rFonts w:ascii="Times New Roman" w:hAnsi="Times New Roman" w:cs="Times New Roman"/>
-          <w:sz w:val="24"/>
-          <w:szCs w:val="24"/>
-        </w:rPr>
-        <w:t>catégories</w:t>
+        <w:t xml:space="preserve">sont intéressés. Cette </w:t>
+      </w:r>
+      <w:r>
+        <w:rPr>
+          <w:rFonts w:ascii="Times New Roman" w:hAnsi="Times New Roman" w:cs="Times New Roman"/>
+          <w:sz w:val="24"/>
+          <w:szCs w:val="24"/>
+        </w:rPr>
+        <w:t>manière d’intégration</w:t>
+      </w:r>
+      <w:r>
+        <w:rPr>
+          <w:rFonts w:ascii="Times New Roman" w:hAnsi="Times New Roman" w:cs="Times New Roman"/>
+          <w:sz w:val="24"/>
+          <w:szCs w:val="24"/>
+        </w:rPr>
+        <w:t xml:space="preserve"> augmente la flexibilité et la stabilité du système dans son ensemble car </w:t>
+      </w:r>
+      <w:r>
+        <w:rPr>
+          <w:rFonts w:ascii="Times New Roman" w:hAnsi="Times New Roman" w:cs="Times New Roman"/>
+          <w:sz w:val="24"/>
+          <w:szCs w:val="24"/>
+        </w:rPr>
+        <w:t xml:space="preserve">on n’a </w:t>
+      </w:r>
+      <w:r>
+        <w:rPr>
+          <w:rFonts w:ascii="Times New Roman" w:hAnsi="Times New Roman" w:cs="Times New Roman"/>
+          <w:sz w:val="24"/>
+          <w:szCs w:val="24"/>
+        </w:rPr>
+        <w:t>pas besoin des appels</w:t>
       </w:r>
       <w:r>
         <w:rPr>
@@ -830,6 +1239,14 @@
           <w:sz w:val="24"/>
           <w:szCs w:val="24"/>
         </w:rPr>
+        <w:t xml:space="preserve"> procédures ni attendre que les abonnés reçoivent les données</w:t>
+      </w:r>
+      <w:r>
+        <w:rPr>
+          <w:rFonts w:ascii="Times New Roman" w:hAnsi="Times New Roman" w:cs="Times New Roman"/>
+          <w:sz w:val="24"/>
+          <w:szCs w:val="24"/>
+        </w:rPr>
         <w:t xml:space="preserve"> </w:t>
       </w:r>
       <w:r>
@@ -838,103 +1255,7 @@
           <w:sz w:val="24"/>
           <w:szCs w:val="24"/>
         </w:rPr>
-        <w:t>messages</w:t>
-      </w:r>
-      <w:r>
-        <w:rPr>
-          <w:rFonts w:ascii="Times New Roman" w:hAnsi="Times New Roman" w:cs="Times New Roman"/>
-          <w:sz w:val="24"/>
-          <w:szCs w:val="24"/>
-        </w:rPr>
-        <w:t xml:space="preserve"> sans tenir compte de la façon dont ces </w:t>
-      </w:r>
-      <w:r>
-        <w:rPr>
-          <w:rFonts w:ascii="Times New Roman" w:hAnsi="Times New Roman" w:cs="Times New Roman"/>
-          <w:sz w:val="24"/>
-          <w:szCs w:val="24"/>
-        </w:rPr>
-        <w:t>messages</w:t>
-      </w:r>
-      <w:r>
-        <w:rPr>
-          <w:rFonts w:ascii="Times New Roman" w:hAnsi="Times New Roman" w:cs="Times New Roman"/>
-          <w:sz w:val="24"/>
-          <w:szCs w:val="24"/>
-        </w:rPr>
-        <w:t xml:space="preserve"> seront traités. Pub/Sub diffuse ensuite des événements à tous les services qui</w:t>
-      </w:r>
-      <w:r>
-        <w:rPr>
-          <w:rFonts w:ascii="Times New Roman" w:hAnsi="Times New Roman" w:cs="Times New Roman"/>
-          <w:sz w:val="24"/>
-          <w:szCs w:val="24"/>
-        </w:rPr>
-        <w:t xml:space="preserve"> y</w:t>
-      </w:r>
-      <w:r>
-        <w:rPr>
-          <w:rFonts w:ascii="Times New Roman" w:hAnsi="Times New Roman" w:cs="Times New Roman"/>
-          <w:sz w:val="24"/>
-          <w:szCs w:val="24"/>
-        </w:rPr>
-        <w:t xml:space="preserve"> sont intéressés. Cette </w:t>
-      </w:r>
-      <w:r>
-        <w:rPr>
-          <w:rFonts w:ascii="Times New Roman" w:hAnsi="Times New Roman" w:cs="Times New Roman"/>
-          <w:sz w:val="24"/>
-          <w:szCs w:val="24"/>
-        </w:rPr>
-        <w:t>manière d’intégration</w:t>
-      </w:r>
-      <w:r>
-        <w:rPr>
-          <w:rFonts w:ascii="Times New Roman" w:hAnsi="Times New Roman" w:cs="Times New Roman"/>
-          <w:sz w:val="24"/>
-          <w:szCs w:val="24"/>
-        </w:rPr>
-        <w:t xml:space="preserve"> augmente la flexibilité et la stabilité du système dans son ensemble car </w:t>
-      </w:r>
-      <w:r>
-        <w:rPr>
-          <w:rFonts w:ascii="Times New Roman" w:hAnsi="Times New Roman" w:cs="Times New Roman"/>
-          <w:sz w:val="24"/>
-          <w:szCs w:val="24"/>
-        </w:rPr>
-        <w:t xml:space="preserve">on n’a </w:t>
-      </w:r>
-      <w:r>
-        <w:rPr>
-          <w:rFonts w:ascii="Times New Roman" w:hAnsi="Times New Roman" w:cs="Times New Roman"/>
-          <w:sz w:val="24"/>
-          <w:szCs w:val="24"/>
-        </w:rPr>
-        <w:t>pas besoin des appels</w:t>
-      </w:r>
-      <w:r>
-        <w:rPr>
-          <w:rFonts w:ascii="Times New Roman" w:hAnsi="Times New Roman" w:cs="Times New Roman"/>
-          <w:sz w:val="24"/>
-          <w:szCs w:val="24"/>
-        </w:rPr>
-        <w:t xml:space="preserve"> de</w:t>
-      </w:r>
-      <w:r>
-        <w:rPr>
-          <w:rFonts w:ascii="Times New Roman" w:hAnsi="Times New Roman" w:cs="Times New Roman"/>
-          <w:sz w:val="24"/>
-          <w:szCs w:val="24"/>
-        </w:rPr>
-        <w:t xml:space="preserve"> procédures ni attendre que les abonnés reçoivent les données</w:t>
-      </w:r>
-      <w:r>
-        <w:rPr>
-          <w:rFonts w:ascii="Times New Roman" w:hAnsi="Times New Roman" w:cs="Times New Roman"/>
-          <w:sz w:val="24"/>
-          <w:szCs w:val="24"/>
-        </w:rPr>
-        <w:t xml:space="preserve"> [2]</w:t>
+        <w:t>[12]</w:t>
       </w:r>
       <w:r>
         <w:rPr>
@@ -1070,23 +1391,23 @@
           <w:sz w:val="24"/>
           <w:szCs w:val="24"/>
         </w:rPr>
-        <w:t xml:space="preserve"> comme pattern de mémoire partagée [</w:t>
-      </w:r>
-      <w:r>
-        <w:rPr>
-          <w:rFonts w:ascii="Times New Roman" w:hAnsi="Times New Roman" w:cs="Times New Roman"/>
-          <w:sz w:val="24"/>
-          <w:szCs w:val="24"/>
-        </w:rPr>
-        <w:t>3</w:t>
-      </w:r>
-      <w:r>
-        <w:rPr>
-          <w:rFonts w:ascii="Times New Roman" w:hAnsi="Times New Roman" w:cs="Times New Roman"/>
-          <w:sz w:val="24"/>
-          <w:szCs w:val="24"/>
-        </w:rPr>
-        <w:t xml:space="preserve">]. Ce paradigme est fonctionnel et flexible en </w:t>
+        <w:t xml:space="preserve"> comme pattern de mémoire partagée </w:t>
+      </w:r>
+      <w:r>
+        <w:rPr>
+          <w:rFonts w:ascii="Times New Roman" w:hAnsi="Times New Roman" w:cs="Times New Roman"/>
+          <w:sz w:val="24"/>
+          <w:szCs w:val="24"/>
+        </w:rPr>
+        <w:t>[13]</w:t>
+      </w:r>
+      <w:r>
+        <w:rPr>
+          <w:rFonts w:ascii="Times New Roman" w:hAnsi="Times New Roman" w:cs="Times New Roman"/>
+          <w:sz w:val="24"/>
+          <w:szCs w:val="24"/>
+        </w:rPr>
+        <w:t xml:space="preserve">. Ce paradigme est fonctionnel et flexible en </w:t>
       </w:r>
       <w:r>
         <w:rPr>
@@ -2364,7 +2685,15 @@
           <w:sz w:val="24"/>
           <w:szCs w:val="24"/>
         </w:rPr>
-        <w:t xml:space="preserve"> [4]</w:t>
+        <w:t xml:space="preserve"> </w:t>
+      </w:r>
+      <w:r>
+        <w:rPr>
+          <w:rFonts w:ascii="Times New Roman" w:hAnsi="Times New Roman" w:cs="Times New Roman"/>
+          <w:sz w:val="24"/>
+          <w:szCs w:val="24"/>
+        </w:rPr>
+        <w:t>[14]</w:t>
       </w:r>
       <w:r>
         <w:rPr>
@@ -2385,6 +2714,7 @@
         <w:spacing w:line="360" w:lineRule="auto"/>
         <w:ind w:left="360"/>
         <w:jc w:val="both"/>
+        <w:outlineLvl w:val="1"/>
         <w:rPr>
           <w:rFonts w:ascii="Times New Roman" w:hAnsi="Times New Roman" w:cs="Times New Roman"/>
           <w:sz w:val="24"/>
@@ -2459,7 +2789,6 @@
           <w:sz w:val="28"/>
           <w:szCs w:val="28"/>
         </w:rPr>
-        <w:lastRenderedPageBreak/>
         <w:t xml:space="preserve">Pub/Sub est </w:t>
       </w:r>
       <w:r>
@@ -2516,8 +2845,50 @@
           <w:sz w:val="24"/>
           <w:szCs w:val="24"/>
         </w:rPr>
-        <w:t xml:space="preserve"> avec des variantes sécurités [5].</w:t>
-      </w:r>
+        <w:t xml:space="preserve"> avec des variantes sécurités </w:t>
+      </w:r>
+      <w:r>
+        <w:rPr>
+          <w:rFonts w:ascii="Times New Roman" w:hAnsi="Times New Roman" w:cs="Times New Roman"/>
+          <w:sz w:val="24"/>
+          <w:szCs w:val="24"/>
+        </w:rPr>
+        <w:t>[15]</w:t>
+      </w:r>
+      <w:r>
+        <w:rPr>
+          <w:rFonts w:ascii="Times New Roman" w:hAnsi="Times New Roman" w:cs="Times New Roman"/>
+          <w:sz w:val="24"/>
+          <w:szCs w:val="24"/>
+        </w:rPr>
+        <w:t>.</w:t>
+      </w:r>
+    </w:p>
+    <w:p>
+      <w:pPr>
+        <w:pStyle w:val="Paragraphedeliste"/>
+        <w:spacing w:line="360" w:lineRule="auto"/>
+        <w:ind w:left="360"/>
+        <w:jc w:val="both"/>
+        <w:rPr>
+          <w:rFonts w:ascii="Times New Roman" w:hAnsi="Times New Roman" w:cs="Times New Roman"/>
+          <w:sz w:val="24"/>
+          <w:szCs w:val="24"/>
+        </w:rPr>
+      </w:pPr>
+    </w:p>
+    <w:p>
+      <w:pPr>
+        <w:pStyle w:val="Paragraphedeliste"/>
+        <w:spacing w:line="360" w:lineRule="auto"/>
+        <w:ind w:left="360"/>
+        <w:jc w:val="both"/>
+        <w:rPr>
+          <w:rFonts w:ascii="Times New Roman" w:hAnsi="Times New Roman" w:cs="Times New Roman"/>
+          <w:sz w:val="24"/>
+          <w:szCs w:val="24"/>
+        </w:rPr>
+      </w:pPr>
     </w:p>
     <w:p>
       <w:pPr>
@@ -2528,6 +2899,7 @@
         </w:numPr>
         <w:spacing w:line="360" w:lineRule="auto"/>
         <w:jc w:val="both"/>
+        <w:outlineLvl w:val="2"/>
         <w:rPr>
           <w:rFonts w:ascii="Times New Roman" w:hAnsi="Times New Roman" w:cs="Times New Roman"/>
           <w:b/>
@@ -2542,10 +2914,11 @@
           <w:rFonts w:ascii="Times New Roman" w:hAnsi="Times New Roman" w:cs="Times New Roman"/>
           <w:b/>
           <w:bCs/>
-          <w:sz w:val="24"/>
-          <w:szCs w:val="24"/>
+          <w:sz w:val="26"/>
+          <w:szCs w:val="26"/>
           <w:u w:val="single"/>
         </w:rPr>
+        <w:lastRenderedPageBreak/>
         <w:t>Pub/Sub centré sur le sujet</w:t>
       </w:r>
       <w:r>
@@ -2687,23 +3060,15 @@
           <w:sz w:val="24"/>
           <w:szCs w:val="24"/>
         </w:rPr>
-        <w:t xml:space="preserve"> [</w:t>
-      </w:r>
-      <w:r>
-        <w:rPr>
-          <w:rFonts w:ascii="Times New Roman" w:hAnsi="Times New Roman" w:cs="Times New Roman"/>
-          <w:sz w:val="24"/>
-          <w:szCs w:val="24"/>
-        </w:rPr>
-        <w:t>5</w:t>
-      </w:r>
-      <w:r>
-        <w:rPr>
-          <w:rFonts w:ascii="Times New Roman" w:hAnsi="Times New Roman" w:cs="Times New Roman"/>
-          <w:sz w:val="24"/>
-          <w:szCs w:val="24"/>
-        </w:rPr>
-        <w:t>]</w:t>
+        <w:t xml:space="preserve"> </w:t>
+      </w:r>
+      <w:r>
+        <w:rPr>
+          <w:rFonts w:ascii="Times New Roman" w:hAnsi="Times New Roman" w:cs="Times New Roman"/>
+          <w:sz w:val="24"/>
+          <w:szCs w:val="24"/>
+        </w:rPr>
+        <w:t>[15]</w:t>
       </w:r>
       <w:r>
         <w:rPr>
@@ -2815,31 +3180,47 @@
           <w:sz w:val="24"/>
           <w:szCs w:val="24"/>
         </w:rPr>
-        <w:t xml:space="preserve"> [</w:t>
-      </w:r>
-      <w:r>
-        <w:rPr>
-          <w:rFonts w:ascii="Times New Roman" w:hAnsi="Times New Roman" w:cs="Times New Roman"/>
-          <w:sz w:val="24"/>
-          <w:szCs w:val="24"/>
-        </w:rPr>
-        <w:t>5</w:t>
-      </w:r>
-      <w:r>
-        <w:rPr>
-          <w:rFonts w:ascii="Times New Roman" w:hAnsi="Times New Roman" w:cs="Times New Roman"/>
-          <w:sz w:val="24"/>
-          <w:szCs w:val="24"/>
-        </w:rPr>
-        <w:t>].</w:t>
-      </w:r>
-      <w:r>
-        <w:rPr>
-          <w:rFonts w:ascii="Times New Roman" w:hAnsi="Times New Roman" w:cs="Times New Roman"/>
-          <w:sz w:val="24"/>
-          <w:szCs w:val="24"/>
-        </w:rPr>
-        <w:t xml:space="preserve"> C’est un modèle utilisé par Cloud Pub/Sub [6].</w:t>
+        <w:t xml:space="preserve"> </w:t>
+      </w:r>
+      <w:r>
+        <w:rPr>
+          <w:rFonts w:ascii="Times New Roman" w:hAnsi="Times New Roman" w:cs="Times New Roman"/>
+          <w:sz w:val="24"/>
+          <w:szCs w:val="24"/>
+        </w:rPr>
+        <w:t>[15]</w:t>
+      </w:r>
+      <w:r>
+        <w:rPr>
+          <w:rFonts w:ascii="Times New Roman" w:hAnsi="Times New Roman" w:cs="Times New Roman"/>
+          <w:sz w:val="24"/>
+          <w:szCs w:val="24"/>
+        </w:rPr>
+        <w:t>.</w:t>
+      </w:r>
+      <w:r>
+        <w:rPr>
+          <w:rFonts w:ascii="Times New Roman" w:hAnsi="Times New Roman" w:cs="Times New Roman"/>
+          <w:sz w:val="24"/>
+          <w:szCs w:val="24"/>
+        </w:rPr>
+        <w:t xml:space="preserve"> C’est un modèle utilisé par Cloud Pub/Sub </w:t>
+      </w:r>
+      <w:r>
+        <w:rPr>
+          <w:rFonts w:ascii="Times New Roman" w:hAnsi="Times New Roman" w:cs="Times New Roman"/>
+          <w:sz w:val="24"/>
+          <w:szCs w:val="24"/>
+        </w:rPr>
+        <w:t>[16]</w:t>
+      </w:r>
+      <w:r>
+        <w:rPr>
+          <w:rFonts w:ascii="Times New Roman" w:hAnsi="Times New Roman" w:cs="Times New Roman"/>
+          <w:sz w:val="24"/>
+          <w:szCs w:val="24"/>
+        </w:rPr>
+        <w:t>.</w:t>
       </w:r>
     </w:p>
     <w:p>
@@ -2851,6 +3232,7 @@
         </w:numPr>
         <w:spacing w:line="360" w:lineRule="auto"/>
         <w:jc w:val="both"/>
+        <w:outlineLvl w:val="2"/>
         <w:rPr>
           <w:rFonts w:ascii="Times New Roman" w:hAnsi="Times New Roman" w:cs="Times New Roman"/>
           <w:b/>
@@ -2865,8 +3247,8 @@
           <w:rFonts w:ascii="Times New Roman" w:hAnsi="Times New Roman" w:cs="Times New Roman"/>
           <w:b/>
           <w:bCs/>
-          <w:sz w:val="24"/>
-          <w:szCs w:val="24"/>
+          <w:sz w:val="26"/>
+          <w:szCs w:val="26"/>
           <w:u w:val="single"/>
         </w:rPr>
         <w:t>Pub/Sub centré sur le contenu</w:t>
@@ -2874,10 +3256,18 @@
       <w:r>
         <w:rPr>
           <w:rFonts w:ascii="Times New Roman" w:hAnsi="Times New Roman" w:cs="Times New Roman"/>
-          <w:sz w:val="24"/>
-          <w:szCs w:val="24"/>
-        </w:rPr>
-        <w:t> :</w:t>
+          <w:sz w:val="26"/>
+          <w:szCs w:val="26"/>
+        </w:rPr>
+        <w:t> </w:t>
+      </w:r>
+      <w:r>
+        <w:rPr>
+          <w:rFonts w:ascii="Times New Roman" w:hAnsi="Times New Roman" w:cs="Times New Roman"/>
+          <w:sz w:val="24"/>
+          <w:szCs w:val="24"/>
+        </w:rPr>
+        <w:t>:</w:t>
       </w:r>
     </w:p>
     <w:p>
@@ -3017,18 +3407,8 @@
           <w:sz w:val="24"/>
           <w:szCs w:val="24"/>
         </w:rPr>
-        <w:t xml:space="preserve">généralement sous la forme de paires </w:t>
-      </w:r>
-      <w:proofErr w:type="spellStart"/>
-      <w:r>
-        <w:rPr>
-          <w:rFonts w:ascii="Times New Roman" w:hAnsi="Times New Roman" w:cs="Times New Roman"/>
-          <w:sz w:val="24"/>
-          <w:szCs w:val="24"/>
-        </w:rPr>
-        <w:t>nom-valeur</w:t>
-      </w:r>
-      <w:proofErr w:type="spellEnd"/>
+        <w:t>généralement sous la forme de paires nom-valeur</w:t>
+      </w:r>
       <w:r>
         <w:rPr>
           <w:rFonts w:ascii="Times New Roman" w:hAnsi="Times New Roman" w:cs="Times New Roman"/>
@@ -3067,30 +3447,6 @@
           <w:sz w:val="24"/>
           <w:szCs w:val="24"/>
         </w:rPr>
-        <w:t xml:space="preserve"> [</w:t>
-      </w:r>
-      <w:r>
-        <w:rPr>
-          <w:rFonts w:ascii="Times New Roman" w:hAnsi="Times New Roman" w:cs="Times New Roman"/>
-          <w:sz w:val="24"/>
-          <w:szCs w:val="24"/>
-        </w:rPr>
-        <w:t>5</w:t>
-      </w:r>
-      <w:r>
-        <w:rPr>
-          <w:rFonts w:ascii="Times New Roman" w:hAnsi="Times New Roman" w:cs="Times New Roman"/>
-          <w:sz w:val="24"/>
-          <w:szCs w:val="24"/>
-        </w:rPr>
-        <w:t>].</w:t>
-      </w:r>
-      <w:r>
-        <w:rPr>
-          <w:rFonts w:ascii="Times New Roman" w:hAnsi="Times New Roman" w:cs="Times New Roman"/>
-          <w:sz w:val="24"/>
-          <w:szCs w:val="24"/>
-        </w:rPr>
         <w:t xml:space="preserve"> </w:t>
       </w:r>
       <w:r>
@@ -3099,6 +3455,30 @@
           <w:sz w:val="24"/>
           <w:szCs w:val="24"/>
         </w:rPr>
+        <w:t>[15]</w:t>
+      </w:r>
+      <w:r>
+        <w:rPr>
+          <w:rFonts w:ascii="Times New Roman" w:hAnsi="Times New Roman" w:cs="Times New Roman"/>
+          <w:sz w:val="24"/>
+          <w:szCs w:val="24"/>
+        </w:rPr>
+        <w:t>.</w:t>
+      </w:r>
+      <w:r>
+        <w:rPr>
+          <w:rFonts w:ascii="Times New Roman" w:hAnsi="Times New Roman" w:cs="Times New Roman"/>
+          <w:sz w:val="24"/>
+          <w:szCs w:val="24"/>
+        </w:rPr>
+        <w:t xml:space="preserve"> </w:t>
+      </w:r>
+      <w:r>
+        <w:rPr>
+          <w:rFonts w:ascii="Times New Roman" w:hAnsi="Times New Roman" w:cs="Times New Roman"/>
+          <w:sz w:val="24"/>
+          <w:szCs w:val="24"/>
+        </w:rPr>
         <w:t>NDN</w:t>
       </w:r>
       <w:r>
@@ -3187,23 +3567,15 @@
           <w:sz w:val="24"/>
           <w:szCs w:val="24"/>
         </w:rPr>
-        <w:t xml:space="preserve"> [</w:t>
-      </w:r>
-      <w:r>
-        <w:rPr>
-          <w:rFonts w:ascii="Times New Roman" w:hAnsi="Times New Roman" w:cs="Times New Roman"/>
-          <w:sz w:val="24"/>
-          <w:szCs w:val="24"/>
-        </w:rPr>
-        <w:t>7</w:t>
-      </w:r>
-      <w:r>
-        <w:rPr>
-          <w:rFonts w:ascii="Times New Roman" w:hAnsi="Times New Roman" w:cs="Times New Roman"/>
-          <w:sz w:val="24"/>
-          <w:szCs w:val="24"/>
-        </w:rPr>
-        <w:t>]</w:t>
+        <w:t xml:space="preserve"> </w:t>
+      </w:r>
+      <w:r>
+        <w:rPr>
+          <w:rFonts w:ascii="Times New Roman" w:hAnsi="Times New Roman" w:cs="Times New Roman"/>
+          <w:sz w:val="24"/>
+          <w:szCs w:val="24"/>
+        </w:rPr>
+        <w:t>[17]</w:t>
       </w:r>
       <w:r>
         <w:rPr>
@@ -3223,6 +3595,7 @@
         </w:numPr>
         <w:spacing w:line="360" w:lineRule="auto"/>
         <w:jc w:val="both"/>
+        <w:outlineLvl w:val="1"/>
         <w:rPr>
           <w:rFonts w:ascii="Times New Roman" w:hAnsi="Times New Roman" w:cs="Times New Roman"/>
           <w:sz w:val="24"/>
@@ -3354,25 +3727,7 @@
           <w:sz w:val="24"/>
           <w:szCs w:val="24"/>
         </w:rPr>
-        <w:t xml:space="preserve"> comme Internet of </w:t>
-      </w:r>
-      <w:proofErr w:type="spellStart"/>
-      <w:r>
-        <w:rPr>
-          <w:rFonts w:ascii="Times New Roman" w:hAnsi="Times New Roman" w:cs="Times New Roman"/>
-          <w:sz w:val="24"/>
-          <w:szCs w:val="24"/>
-        </w:rPr>
-        <w:t>Things</w:t>
-      </w:r>
-      <w:proofErr w:type="spellEnd"/>
-      <w:r>
-        <w:rPr>
-          <w:rFonts w:ascii="Times New Roman" w:hAnsi="Times New Roman" w:cs="Times New Roman"/>
-          <w:sz w:val="24"/>
-          <w:szCs w:val="24"/>
-        </w:rPr>
-        <w:t xml:space="preserve"> (IoT)</w:t>
+        <w:t xml:space="preserve"> comme Internet of Things (IoT)</w:t>
       </w:r>
       <w:r>
         <w:rPr>
@@ -3444,7 +3799,15 @@
           <w:sz w:val="24"/>
           <w:szCs w:val="24"/>
         </w:rPr>
-        <w:t xml:space="preserve"> [7]</w:t>
+        <w:t xml:space="preserve"> </w:t>
+      </w:r>
+      <w:r>
+        <w:rPr>
+          <w:rFonts w:ascii="Times New Roman" w:hAnsi="Times New Roman" w:cs="Times New Roman"/>
+          <w:sz w:val="24"/>
+          <w:szCs w:val="24"/>
+        </w:rPr>
+        <w:t>[17]</w:t>
       </w:r>
       <w:r>
         <w:rPr>
@@ -3460,16 +3823,7 @@
           <w:sz w:val="24"/>
           <w:szCs w:val="24"/>
         </w:rPr>
-        <w:t xml:space="preserve"> Il est extensible, à </w:t>
-      </w:r>
-      <w:r>
-        <w:rPr>
-          <w:rFonts w:ascii="Times New Roman" w:hAnsi="Times New Roman" w:cs="Times New Roman"/>
-          <w:sz w:val="24"/>
-          <w:szCs w:val="24"/>
-        </w:rPr>
-        <w:lastRenderedPageBreak/>
-        <w:t>faible consommation d’énergie et est sans serveur central ce qui assure la disponibilité des données</w:t>
+        <w:t xml:space="preserve"> Il est extensible, à faible consommation d’énergie et est sans serveur central ce qui assure la disponibilité des données</w:t>
       </w:r>
       <w:r>
         <w:rPr>
@@ -3487,6 +3841,18 @@
         </w:rPr>
         <w:t>.</w:t>
       </w:r>
+    </w:p>
+    <w:p>
+      <w:pPr>
+        <w:spacing w:line="360" w:lineRule="auto"/>
+        <w:ind w:left="360"/>
+        <w:jc w:val="both"/>
+        <w:rPr>
+          <w:rFonts w:ascii="Times New Roman" w:hAnsi="Times New Roman" w:cs="Times New Roman"/>
+          <w:sz w:val="24"/>
+          <w:szCs w:val="24"/>
+        </w:rPr>
+      </w:pPr>
     </w:p>
     <w:p>
       <w:pPr>
@@ -3497,6 +3863,7 @@
         </w:numPr>
         <w:spacing w:line="360" w:lineRule="auto"/>
         <w:jc w:val="both"/>
+        <w:outlineLvl w:val="1"/>
         <w:rPr>
           <w:rFonts w:ascii="Times New Roman" w:hAnsi="Times New Roman" w:cs="Times New Roman"/>
           <w:sz w:val="24"/>
@@ -3512,6 +3879,7 @@
           <w:szCs w:val="28"/>
           <w:u w:val="single"/>
         </w:rPr>
+        <w:lastRenderedPageBreak/>
         <w:t>Les protocoles qui utilisent Pub/Sub</w:t>
       </w:r>
       <w:r>
@@ -3600,6 +3968,7 @@
         </w:numPr>
         <w:spacing w:line="360" w:lineRule="auto"/>
         <w:jc w:val="both"/>
+        <w:outlineLvl w:val="2"/>
         <w:rPr>
           <w:rFonts w:ascii="Times New Roman" w:hAnsi="Times New Roman" w:cs="Times New Roman"/>
           <w:b/>
@@ -3614,8 +3983,8 @@
           <w:rFonts w:ascii="Times New Roman" w:hAnsi="Times New Roman" w:cs="Times New Roman"/>
           <w:b/>
           <w:bCs/>
-          <w:sz w:val="24"/>
-          <w:szCs w:val="24"/>
+          <w:sz w:val="26"/>
+          <w:szCs w:val="26"/>
           <w:u w:val="single"/>
         </w:rPr>
         <w:t>Le protocole MQTT</w:t>
@@ -3686,7 +4055,15 @@
           <w:sz w:val="24"/>
           <w:szCs w:val="24"/>
         </w:rPr>
-        <w:t xml:space="preserve"> [8]</w:t>
+        <w:t xml:space="preserve"> </w:t>
+      </w:r>
+      <w:r>
+        <w:rPr>
+          <w:rFonts w:ascii="Times New Roman" w:hAnsi="Times New Roman" w:cs="Times New Roman"/>
+          <w:sz w:val="24"/>
+          <w:szCs w:val="24"/>
+        </w:rPr>
+        <w:t>[18]</w:t>
       </w:r>
       <w:r>
         <w:rPr>
@@ -3822,18 +4199,8 @@
           <w:sz w:val="24"/>
           <w:szCs w:val="24"/>
         </w:rPr>
-        <w:t xml:space="preserve">Fabien Pereira </w:t>
-      </w:r>
-      <w:proofErr w:type="spellStart"/>
-      <w:r>
-        <w:rPr>
-          <w:rFonts w:ascii="Times New Roman" w:hAnsi="Times New Roman" w:cs="Times New Roman"/>
-          <w:sz w:val="24"/>
-          <w:szCs w:val="24"/>
-        </w:rPr>
-        <w:t>Vaz</w:t>
-      </w:r>
-      <w:proofErr w:type="spellEnd"/>
+        <w:t>Fabien Pereira Vaz</w:t>
+      </w:r>
       <w:r>
         <w:rPr>
           <w:rFonts w:ascii="Times New Roman" w:hAnsi="Times New Roman" w:cs="Times New Roman"/>
@@ -3996,6 +4363,7 @@
         </w:numPr>
         <w:spacing w:line="360" w:lineRule="auto"/>
         <w:jc w:val="both"/>
+        <w:outlineLvl w:val="2"/>
         <w:rPr>
           <w:rFonts w:ascii="Times New Roman" w:hAnsi="Times New Roman" w:cs="Times New Roman"/>
           <w:b/>
@@ -4010,8 +4378,8 @@
           <w:rFonts w:ascii="Times New Roman" w:hAnsi="Times New Roman" w:cs="Times New Roman"/>
           <w:b/>
           <w:bCs/>
-          <w:sz w:val="24"/>
-          <w:szCs w:val="24"/>
+          <w:sz w:val="26"/>
+          <w:szCs w:val="26"/>
           <w:u w:val="single"/>
         </w:rPr>
         <w:t>NDN</w:t>
@@ -4021,8 +4389,8 @@
           <w:rFonts w:ascii="Times New Roman" w:hAnsi="Times New Roman" w:cs="Times New Roman"/>
           <w:b/>
           <w:bCs/>
-          <w:sz w:val="24"/>
-          <w:szCs w:val="24"/>
+          <w:sz w:val="26"/>
+          <w:szCs w:val="26"/>
           <w:u w:val="single"/>
         </w:rPr>
         <w:t>-PS</w:t>
@@ -4093,31 +4461,39 @@
           <w:sz w:val="24"/>
           <w:szCs w:val="24"/>
         </w:rPr>
-        <w:t xml:space="preserve"> [</w:t>
-      </w:r>
-      <w:r>
-        <w:rPr>
-          <w:rFonts w:ascii="Times New Roman" w:hAnsi="Times New Roman" w:cs="Times New Roman"/>
-          <w:sz w:val="24"/>
-          <w:szCs w:val="24"/>
-        </w:rPr>
-        <w:t>7</w:t>
-      </w:r>
-      <w:r>
-        <w:rPr>
-          <w:rFonts w:ascii="Times New Roman" w:hAnsi="Times New Roman" w:cs="Times New Roman"/>
-          <w:sz w:val="24"/>
-          <w:szCs w:val="24"/>
-        </w:rPr>
-        <w:t>]</w:t>
-      </w:r>
-      <w:r>
-        <w:rPr>
-          <w:rFonts w:ascii="Times New Roman" w:hAnsi="Times New Roman" w:cs="Times New Roman"/>
-          <w:sz w:val="24"/>
-          <w:szCs w:val="24"/>
-        </w:rPr>
-        <w:t xml:space="preserve"> est une nouvelle architecture qui fournit une communication centrée sur les données au niveau de la couche réseau. NDN implémente un modèle de communication demande-réponse asynchrone qui dissocie naturellement les producteurs et les consommateurs de données. Il définit deux types de paquets de couche réseau : intérêt et donnée. Chaque producteur de données attribue un nom unique et sémantiquement significatif à chaque paquet de données qu'il génère. Chaque consommateur émet un paquet d'intérêt avec un nom de données ou un préfixe de nom, qui </w:t>
+        <w:t xml:space="preserve"> </w:t>
+      </w:r>
+      <w:r>
+        <w:rPr>
+          <w:rFonts w:ascii="Times New Roman" w:hAnsi="Times New Roman" w:cs="Times New Roman"/>
+          <w:sz w:val="24"/>
+          <w:szCs w:val="24"/>
+        </w:rPr>
+        <w:t>[17]</w:t>
+      </w:r>
+      <w:r>
+        <w:rPr>
+          <w:rFonts w:ascii="Times New Roman" w:hAnsi="Times New Roman" w:cs="Times New Roman"/>
+          <w:sz w:val="24"/>
+          <w:szCs w:val="24"/>
+        </w:rPr>
+        <w:t xml:space="preserve"> est une nouvelle architecture qui fournit une communication centrée sur les données au niveau de la couche réseau. NDN implémente un modèle de communication demande-réponse asynchrone qui dissocie naturellement les producteurs et les consommateurs de données. Il définit deux types de paquets de couche réseau : intérêt et donnée. Chaque producteur de données attribue un nom unique et sémantiquement significatif à chaque paquet de données qu'il génère. Chaque consommateur émet un paquet d'intérêt avec un nom de données ou un préfixe de nom, qui est transmis en fonction du nom (préfixe). Pour chaque intérêt reçu, les </w:t>
+      </w:r>
+      <w:r>
+        <w:rPr>
+          <w:rFonts w:ascii="Times New Roman" w:hAnsi="Times New Roman" w:cs="Times New Roman"/>
+          <w:sz w:val="24"/>
+          <w:szCs w:val="24"/>
+        </w:rPr>
+        <w:t>producteurs</w:t>
+      </w:r>
+      <w:r>
+        <w:rPr>
+          <w:rFonts w:ascii="Times New Roman" w:hAnsi="Times New Roman" w:cs="Times New Roman"/>
+          <w:sz w:val="24"/>
+          <w:szCs w:val="24"/>
+        </w:rPr>
+        <w:t xml:space="preserve"> NDN utilisent des stratégies de transfert pour décider où transmettre l'intérêt en tenant compte des </w:t>
       </w:r>
       <w:r>
         <w:rPr>
@@ -4126,23 +4502,7 @@
           <w:szCs w:val="24"/>
         </w:rPr>
         <w:lastRenderedPageBreak/>
-        <w:t xml:space="preserve">est transmis en fonction du nom (préfixe). Pour chaque intérêt reçu, les </w:t>
-      </w:r>
-      <w:r>
-        <w:rPr>
-          <w:rFonts w:ascii="Times New Roman" w:hAnsi="Times New Roman" w:cs="Times New Roman"/>
-          <w:sz w:val="24"/>
-          <w:szCs w:val="24"/>
-        </w:rPr>
-        <w:t>producteurs</w:t>
-      </w:r>
-      <w:r>
-        <w:rPr>
-          <w:rFonts w:ascii="Times New Roman" w:hAnsi="Times New Roman" w:cs="Times New Roman"/>
-          <w:sz w:val="24"/>
-          <w:szCs w:val="24"/>
-        </w:rPr>
-        <w:t xml:space="preserve"> NDN utilisent des stratégies de transfert pour décider où transmettre l'intérêt en tenant compte des politiques d'utilisation de la table de transfert et de la mesure des décisions de transfert précédentes.</w:t>
+        <w:t>politiques d'utilisation de la table de transfert et de la mesure des décisions de transfert précédentes.</w:t>
       </w:r>
     </w:p>
     <w:p>
@@ -4154,6 +4514,7 @@
         </w:numPr>
         <w:spacing w:line="360" w:lineRule="auto"/>
         <w:jc w:val="both"/>
+        <w:outlineLvl w:val="2"/>
         <w:rPr>
           <w:rFonts w:ascii="Times New Roman" w:hAnsi="Times New Roman" w:cs="Times New Roman"/>
           <w:sz w:val="24"/>
@@ -4165,8 +4526,8 @@
           <w:rFonts w:ascii="Times New Roman" w:hAnsi="Times New Roman" w:cs="Times New Roman"/>
           <w:b/>
           <w:bCs/>
-          <w:sz w:val="24"/>
-          <w:szCs w:val="24"/>
+          <w:sz w:val="26"/>
+          <w:szCs w:val="26"/>
           <w:u w:val="single"/>
         </w:rPr>
         <w:t xml:space="preserve">Pub/Sub sur </w:t>
@@ -4176,8 +4537,8 @@
           <w:rFonts w:ascii="Times New Roman" w:hAnsi="Times New Roman" w:cs="Times New Roman"/>
           <w:b/>
           <w:bCs/>
-          <w:sz w:val="24"/>
-          <w:szCs w:val="24"/>
+          <w:sz w:val="26"/>
+          <w:szCs w:val="26"/>
           <w:u w:val="single"/>
         </w:rPr>
         <w:t>G</w:t>
@@ -4187,8 +4548,8 @@
           <w:rFonts w:ascii="Times New Roman" w:hAnsi="Times New Roman" w:cs="Times New Roman"/>
           <w:b/>
           <w:bCs/>
-          <w:sz w:val="24"/>
-          <w:szCs w:val="24"/>
+          <w:sz w:val="26"/>
+          <w:szCs w:val="26"/>
           <w:u w:val="single"/>
         </w:rPr>
         <w:t>oogle C</w:t>
@@ -4198,8 +4559,8 @@
           <w:rFonts w:ascii="Times New Roman" w:hAnsi="Times New Roman" w:cs="Times New Roman"/>
           <w:b/>
           <w:bCs/>
-          <w:sz w:val="24"/>
-          <w:szCs w:val="24"/>
+          <w:sz w:val="26"/>
+          <w:szCs w:val="26"/>
           <w:u w:val="single"/>
         </w:rPr>
         <w:t>l</w:t>
@@ -4209,8 +4570,8 @@
           <w:rFonts w:ascii="Times New Roman" w:hAnsi="Times New Roman" w:cs="Times New Roman"/>
           <w:b/>
           <w:bCs/>
-          <w:sz w:val="24"/>
-          <w:szCs w:val="24"/>
+          <w:sz w:val="26"/>
+          <w:szCs w:val="26"/>
           <w:u w:val="single"/>
         </w:rPr>
         <w:t>oud</w:t>
@@ -4513,7 +4874,15 @@
           <w:sz w:val="24"/>
           <w:szCs w:val="24"/>
         </w:rPr>
-        <w:t xml:space="preserve"> [6]</w:t>
+        <w:t xml:space="preserve"> </w:t>
+      </w:r>
+      <w:r>
+        <w:rPr>
+          <w:rFonts w:ascii="Times New Roman" w:hAnsi="Times New Roman" w:cs="Times New Roman"/>
+          <w:sz w:val="24"/>
+          <w:szCs w:val="24"/>
+        </w:rPr>
+        <w:t>[16]</w:t>
       </w:r>
       <w:r>
         <w:rPr>
@@ -4629,6 +4998,7 @@
         </w:numPr>
         <w:spacing w:line="360" w:lineRule="auto"/>
         <w:jc w:val="both"/>
+        <w:outlineLvl w:val="2"/>
         <w:rPr>
           <w:rFonts w:ascii="Times New Roman" w:hAnsi="Times New Roman" w:cs="Times New Roman"/>
           <w:sz w:val="26"/>
@@ -4657,6 +5027,14 @@
         </w:rPr>
         <w:t>e protocole AMQP</w:t>
       </w:r>
+      <w:r>
+        <w:rPr>
+          <w:rFonts w:ascii="Times New Roman" w:hAnsi="Times New Roman" w:cs="Times New Roman"/>
+          <w:sz w:val="26"/>
+          <w:szCs w:val="26"/>
+        </w:rPr>
+        <w:t> :</w:t>
+      </w:r>
     </w:p>
     <w:p>
       <w:pPr>
@@ -4683,23 +5061,15 @@
           <w:sz w:val="24"/>
           <w:szCs w:val="24"/>
         </w:rPr>
-        <w:t xml:space="preserve"> [</w:t>
-      </w:r>
-      <w:r>
-        <w:rPr>
-          <w:rFonts w:ascii="Times New Roman" w:hAnsi="Times New Roman" w:cs="Times New Roman"/>
-          <w:sz w:val="24"/>
-          <w:szCs w:val="24"/>
-        </w:rPr>
-        <w:t>9</w:t>
-      </w:r>
-      <w:r>
-        <w:rPr>
-          <w:rFonts w:ascii="Times New Roman" w:hAnsi="Times New Roman" w:cs="Times New Roman"/>
-          <w:sz w:val="24"/>
-          <w:szCs w:val="24"/>
-        </w:rPr>
-        <w:t>]</w:t>
+        <w:t xml:space="preserve"> </w:t>
+      </w:r>
+      <w:r>
+        <w:rPr>
+          <w:rFonts w:ascii="Times New Roman" w:hAnsi="Times New Roman" w:cs="Times New Roman"/>
+          <w:sz w:val="24"/>
+          <w:szCs w:val="24"/>
+        </w:rPr>
+        <w:t>[19]</w:t>
       </w:r>
       <w:r>
         <w:rPr>
@@ -5078,23 +5448,15 @@
           <w:sz w:val="24"/>
           <w:szCs w:val="24"/>
         </w:rPr>
-        <w:t xml:space="preserve"> [1</w:t>
-      </w:r>
-      <w:r>
-        <w:rPr>
-          <w:rFonts w:ascii="Times New Roman" w:hAnsi="Times New Roman" w:cs="Times New Roman"/>
-          <w:sz w:val="24"/>
-          <w:szCs w:val="24"/>
-        </w:rPr>
-        <w:t>0</w:t>
-      </w:r>
-      <w:r>
-        <w:rPr>
-          <w:rFonts w:ascii="Times New Roman" w:hAnsi="Times New Roman" w:cs="Times New Roman"/>
-          <w:sz w:val="24"/>
-          <w:szCs w:val="24"/>
-        </w:rPr>
-        <w:t>]</w:t>
+        <w:t xml:space="preserve"> </w:t>
+      </w:r>
+      <w:r>
+        <w:rPr>
+          <w:rFonts w:ascii="Times New Roman" w:hAnsi="Times New Roman" w:cs="Times New Roman"/>
+          <w:sz w:val="24"/>
+          <w:szCs w:val="24"/>
+        </w:rPr>
+        <w:t>[20]</w:t>
       </w:r>
       <w:r>
         <w:rPr>
@@ -5110,18 +5472,8 @@
           <w:sz w:val="24"/>
           <w:szCs w:val="24"/>
         </w:rPr>
-        <w:t xml:space="preserve"> Il est utilisé dans </w:t>
-      </w:r>
-      <w:proofErr w:type="spellStart"/>
-      <w:r>
-        <w:rPr>
-          <w:rFonts w:ascii="Times New Roman" w:hAnsi="Times New Roman" w:cs="Times New Roman"/>
-          <w:sz w:val="24"/>
-          <w:szCs w:val="24"/>
-        </w:rPr>
-        <w:t>activeMQ</w:t>
-      </w:r>
-      <w:proofErr w:type="spellEnd"/>
+        <w:t xml:space="preserve"> Il est utilisé dans activeMQ</w:t>
+      </w:r>
       <w:r>
         <w:rPr>
           <w:rFonts w:ascii="Times New Roman" w:hAnsi="Times New Roman" w:cs="Times New Roman"/>
@@ -5136,57 +5488,23 @@
           <w:sz w:val="24"/>
           <w:szCs w:val="24"/>
         </w:rPr>
-        <w:t>par la fondation Apache pour fournir son implémentation dans plusieurs langages tels que : C, C++, java... et d’autre plateforme comme IBM (</w:t>
-      </w:r>
-      <w:proofErr w:type="spellStart"/>
-      <w:r>
-        <w:rPr>
-          <w:rFonts w:ascii="Times New Roman" w:hAnsi="Times New Roman" w:cs="Times New Roman"/>
-          <w:sz w:val="24"/>
-          <w:szCs w:val="24"/>
-        </w:rPr>
-        <w:t>MQLight</w:t>
-      </w:r>
-      <w:proofErr w:type="spellEnd"/>
-      <w:r>
-        <w:rPr>
-          <w:rFonts w:ascii="Times New Roman" w:hAnsi="Times New Roman" w:cs="Times New Roman"/>
-          <w:sz w:val="24"/>
-          <w:szCs w:val="24"/>
-        </w:rPr>
-        <w:t>)</w:t>
-      </w:r>
-      <w:r>
-        <w:rPr>
-          <w:rFonts w:ascii="Times New Roman" w:hAnsi="Times New Roman" w:cs="Times New Roman"/>
-          <w:sz w:val="24"/>
-          <w:szCs w:val="24"/>
-        </w:rPr>
-        <w:t xml:space="preserve"> [</w:t>
-      </w:r>
-      <w:r>
-        <w:rPr>
-          <w:rFonts w:ascii="Times New Roman" w:hAnsi="Times New Roman" w:cs="Times New Roman"/>
-          <w:sz w:val="24"/>
-          <w:szCs w:val="24"/>
-        </w:rPr>
-        <w:t>1</w:t>
-      </w:r>
-      <w:r>
-        <w:rPr>
-          <w:rFonts w:ascii="Times New Roman" w:hAnsi="Times New Roman" w:cs="Times New Roman"/>
-          <w:sz w:val="24"/>
-          <w:szCs w:val="24"/>
-        </w:rPr>
-        <w:t>0</w:t>
-      </w:r>
-      <w:r>
-        <w:rPr>
-          <w:rFonts w:ascii="Times New Roman" w:hAnsi="Times New Roman" w:cs="Times New Roman"/>
-          <w:sz w:val="24"/>
-          <w:szCs w:val="24"/>
-        </w:rPr>
-        <w:t>]</w:t>
+        <w:t>par la fondation Apache pour fournir son implémentation dans plusieurs langages tels que : C, C++, java... et d’autre plateforme comme IBM (MQLight)</w:t>
+      </w:r>
+      <w:r>
+        <w:rPr>
+          <w:rFonts w:ascii="Times New Roman" w:hAnsi="Times New Roman" w:cs="Times New Roman"/>
+          <w:sz w:val="24"/>
+          <w:szCs w:val="24"/>
+        </w:rPr>
+        <w:t xml:space="preserve"> </w:t>
+      </w:r>
+      <w:r>
+        <w:rPr>
+          <w:rFonts w:ascii="Times New Roman" w:hAnsi="Times New Roman" w:cs="Times New Roman"/>
+          <w:sz w:val="24"/>
+          <w:szCs w:val="24"/>
+        </w:rPr>
+        <w:t>[20]</w:t>
       </w:r>
       <w:r>
         <w:rPr>
@@ -5196,6 +5514,18 @@
         </w:rPr>
         <w:t>.</w:t>
       </w:r>
+    </w:p>
+    <w:p>
+      <w:pPr>
+        <w:spacing w:line="360" w:lineRule="auto"/>
+        <w:ind w:left="360"/>
+        <w:jc w:val="both"/>
+        <w:rPr>
+          <w:rFonts w:ascii="Times New Roman" w:hAnsi="Times New Roman" w:cs="Times New Roman"/>
+          <w:sz w:val="24"/>
+          <w:szCs w:val="24"/>
+        </w:rPr>
+      </w:pPr>
     </w:p>
     <w:p>
       <w:pPr>
@@ -5206,6 +5536,7 @@
         </w:numPr>
         <w:spacing w:line="360" w:lineRule="auto"/>
         <w:jc w:val="both"/>
+        <w:outlineLvl w:val="1"/>
         <w:rPr>
           <w:rFonts w:ascii="Times New Roman" w:hAnsi="Times New Roman" w:cs="Times New Roman"/>
           <w:sz w:val="24"/>
@@ -5639,11 +5970,9 @@
                             <w:pPr>
                               <w:jc w:val="center"/>
                             </w:pPr>
-                            <w:proofErr w:type="gramStart"/>
                             <w:r>
                               <w:t>consumer</w:t>
                             </w:r>
-                            <w:proofErr w:type="gramEnd"/>
                           </w:p>
                         </w:txbxContent>
                       </wps:txbx>
@@ -5674,11 +6003,9 @@
                       <w:pPr>
                         <w:jc w:val="center"/>
                       </w:pPr>
-                      <w:proofErr w:type="gramStart"/>
                       <w:r>
                         <w:t>consumer</w:t>
                       </w:r>
-                      <w:proofErr w:type="gramEnd"/>
                     </w:p>
                   </w:txbxContent>
                 </v:textbox>
@@ -5745,11 +6072,9 @@
                             <w:pPr>
                               <w:jc w:val="center"/>
                             </w:pPr>
-                            <w:proofErr w:type="gramStart"/>
                             <w:r>
                               <w:t>producer</w:t>
                             </w:r>
-                            <w:proofErr w:type="gramEnd"/>
                           </w:p>
                         </w:txbxContent>
                       </wps:txbx>
@@ -5780,11 +6105,9 @@
                       <w:pPr>
                         <w:jc w:val="center"/>
                       </w:pPr>
-                      <w:proofErr w:type="gramStart"/>
                       <w:r>
                         <w:t>producer</w:t>
                       </w:r>
-                      <w:proofErr w:type="gramEnd"/>
                     </w:p>
                   </w:txbxContent>
                 </v:textbox>
@@ -5879,11 +6202,9 @@
                             <w:pPr>
                               <w:jc w:val="center"/>
                             </w:pPr>
-                            <w:proofErr w:type="gramStart"/>
                             <w:r>
                               <w:t>serveur</w:t>
                             </w:r>
-                            <w:proofErr w:type="gramEnd"/>
                           </w:p>
                         </w:txbxContent>
                       </wps:txbx>
@@ -5914,11 +6235,9 @@
                       <w:pPr>
                         <w:jc w:val="center"/>
                       </w:pPr>
-                      <w:proofErr w:type="gramStart"/>
                       <w:r>
                         <w:t>serveur</w:t>
                       </w:r>
-                      <w:proofErr w:type="gramEnd"/>
                     </w:p>
                   </w:txbxContent>
                 </v:textbox>
@@ -5986,11 +6305,9 @@
                             <w:pPr>
                               <w:jc w:val="center"/>
                             </w:pPr>
-                            <w:proofErr w:type="gramStart"/>
                             <w:r>
                               <w:t>client</w:t>
                             </w:r>
-                            <w:proofErr w:type="gramEnd"/>
                           </w:p>
                         </w:txbxContent>
                       </wps:txbx>
@@ -6021,11 +6338,9 @@
                       <w:pPr>
                         <w:jc w:val="center"/>
                       </w:pPr>
-                      <w:proofErr w:type="gramStart"/>
                       <w:r>
                         <w:t>client</w:t>
                       </w:r>
-                      <w:proofErr w:type="gramEnd"/>
                     </w:p>
                   </w:txbxContent>
                 </v:textbox>
@@ -6305,11 +6620,9 @@
                             <w:pPr>
                               <w:jc w:val="center"/>
                             </w:pPr>
-                            <w:proofErr w:type="gramStart"/>
                             <w:r>
                               <w:t>consumer</w:t>
                             </w:r>
-                            <w:proofErr w:type="gramEnd"/>
                           </w:p>
                         </w:txbxContent>
                       </wps:txbx>
@@ -6340,11 +6653,9 @@
                       <w:pPr>
                         <w:jc w:val="center"/>
                       </w:pPr>
-                      <w:proofErr w:type="gramStart"/>
                       <w:r>
                         <w:t>consumer</w:t>
                       </w:r>
-                      <w:proofErr w:type="gramEnd"/>
                     </w:p>
                   </w:txbxContent>
                 </v:textbox>
@@ -6359,18 +6670,8 @@
           <w:sz w:val="24"/>
           <w:szCs w:val="24"/>
         </w:rPr>
-        <w:t xml:space="preserve">                                                                                                            </w:t>
-      </w:r>
-      <w:proofErr w:type="gramStart"/>
-      <w:r>
-        <w:rPr>
-          <w:rFonts w:ascii="Times New Roman" w:hAnsi="Times New Roman" w:cs="Times New Roman"/>
-          <w:sz w:val="24"/>
-          <w:szCs w:val="24"/>
-        </w:rPr>
-        <w:t>requête</w:t>
-      </w:r>
-      <w:proofErr w:type="gramEnd"/>
+        <w:t xml:space="preserve">                                                                                                            requête</w:t>
+      </w:r>
     </w:p>
     <w:p>
       <w:pPr>
@@ -6591,11 +6892,9 @@
                             <w:pPr>
                               <w:jc w:val="center"/>
                             </w:pPr>
-                            <w:proofErr w:type="gramStart"/>
                             <w:r>
                               <w:t>consumer</w:t>
                             </w:r>
-                            <w:proofErr w:type="gramEnd"/>
                           </w:p>
                         </w:txbxContent>
                       </wps:txbx>
@@ -6626,11 +6925,9 @@
                       <w:pPr>
                         <w:jc w:val="center"/>
                       </w:pPr>
-                      <w:proofErr w:type="gramStart"/>
                       <w:r>
                         <w:t>consumer</w:t>
                       </w:r>
-                      <w:proofErr w:type="gramEnd"/>
                     </w:p>
                   </w:txbxContent>
                 </v:textbox>
@@ -6697,11 +6994,9 @@
                             <w:pPr>
                               <w:jc w:val="center"/>
                             </w:pPr>
-                            <w:proofErr w:type="gramStart"/>
                             <w:r>
                               <w:t>producer</w:t>
                             </w:r>
-                            <w:proofErr w:type="gramEnd"/>
                           </w:p>
                           <w:p>
                             <w:pPr>
@@ -6737,11 +7032,9 @@
                       <w:pPr>
                         <w:jc w:val="center"/>
                       </w:pPr>
-                      <w:proofErr w:type="gramStart"/>
                       <w:r>
                         <w:t>producer</w:t>
                       </w:r>
-                      <w:proofErr w:type="gramEnd"/>
                     </w:p>
                     <w:p>
                       <w:pPr>
@@ -6761,18 +7054,8 @@
           <w:sz w:val="24"/>
           <w:szCs w:val="24"/>
         </w:rPr>
-        <w:t xml:space="preserve">                                                                                                            </w:t>
-      </w:r>
-      <w:proofErr w:type="gramStart"/>
-      <w:r>
-        <w:rPr>
-          <w:rFonts w:ascii="Times New Roman" w:hAnsi="Times New Roman" w:cs="Times New Roman"/>
-          <w:sz w:val="24"/>
-          <w:szCs w:val="24"/>
-        </w:rPr>
-        <w:t>réponse</w:t>
-      </w:r>
-      <w:proofErr w:type="gramEnd"/>
+        <w:t xml:space="preserve">                                                                                                            réponse</w:t>
+      </w:r>
     </w:p>
     <w:p>
       <w:pPr>
@@ -7572,6 +7855,7 @@
         </w:numPr>
         <w:spacing w:line="360" w:lineRule="auto"/>
         <w:jc w:val="both"/>
+        <w:outlineLvl w:val="1"/>
         <w:rPr>
           <w:rFonts w:ascii="Times New Roman" w:hAnsi="Times New Roman" w:cs="Times New Roman"/>
           <w:sz w:val="24"/>
@@ -7825,6 +8109,7 @@
         </w:numPr>
         <w:spacing w:line="360" w:lineRule="auto"/>
         <w:jc w:val="both"/>
+        <w:outlineLvl w:val="2"/>
         <w:rPr>
           <w:rFonts w:ascii="Times New Roman" w:hAnsi="Times New Roman" w:cs="Times New Roman"/>
           <w:sz w:val="24"/>
@@ -9322,31 +9607,23 @@
           <w:sz w:val="24"/>
           <w:szCs w:val="24"/>
         </w:rPr>
-        <w:t xml:space="preserve"> peut être plat ou hiérarchique [</w:t>
-      </w:r>
-      <w:r>
-        <w:rPr>
-          <w:rFonts w:ascii="Times New Roman" w:hAnsi="Times New Roman" w:cs="Times New Roman"/>
-          <w:sz w:val="24"/>
-          <w:szCs w:val="24"/>
-        </w:rPr>
-        <w:t>1</w:t>
-      </w:r>
-      <w:r>
-        <w:rPr>
-          <w:rFonts w:ascii="Times New Roman" w:hAnsi="Times New Roman" w:cs="Times New Roman"/>
-          <w:sz w:val="24"/>
-          <w:szCs w:val="24"/>
-        </w:rPr>
-        <w:t>0</w:t>
-      </w:r>
-      <w:r>
-        <w:rPr>
-          <w:rFonts w:ascii="Times New Roman" w:hAnsi="Times New Roman" w:cs="Times New Roman"/>
-          <w:sz w:val="24"/>
-          <w:szCs w:val="24"/>
-        </w:rPr>
-        <w:t>] :</w:t>
+        <w:t xml:space="preserve"> peut être plat ou hiérarchique </w:t>
+      </w:r>
+      <w:r>
+        <w:rPr>
+          <w:rFonts w:ascii="Times New Roman" w:hAnsi="Times New Roman" w:cs="Times New Roman"/>
+          <w:sz w:val="24"/>
+          <w:szCs w:val="24"/>
+        </w:rPr>
+        <w:t>[20]</w:t>
+      </w:r>
+      <w:r>
+        <w:rPr>
+          <w:rFonts w:ascii="Times New Roman" w:hAnsi="Times New Roman" w:cs="Times New Roman"/>
+          <w:sz w:val="24"/>
+          <w:szCs w:val="24"/>
+        </w:rPr>
+        <w:t> :</w:t>
       </w:r>
     </w:p>
     <w:p>
@@ -9726,13 +10003,8 @@
                             <w:pPr>
                               <w:jc w:val="center"/>
                             </w:pPr>
-                            <w:proofErr w:type="gramStart"/>
                             <w:r>
-                              <w:t>b</w:t>
-                            </w:r>
-                            <w:proofErr w:type="gramEnd"/>
-                            <w:r>
-                              <w:t>1</w:t>
+                              <w:t>b1</w:t>
                             </w:r>
                           </w:p>
                         </w:txbxContent>
@@ -9764,13 +10036,8 @@
                       <w:pPr>
                         <w:jc w:val="center"/>
                       </w:pPr>
-                      <w:proofErr w:type="gramStart"/>
                       <w:r>
-                        <w:t>b</w:t>
-                      </w:r>
-                      <w:proofErr w:type="gramEnd"/>
-                      <w:r>
-                        <w:t>1</w:t>
+                        <w:t>b1</w:t>
                       </w:r>
                     </w:p>
                   </w:txbxContent>
@@ -9841,11 +10108,9 @@
                             <w:pPr>
                               <w:jc w:val="center"/>
                             </w:pPr>
-                            <w:proofErr w:type="gramStart"/>
                             <w:r>
                               <w:t>a</w:t>
                             </w:r>
-                            <w:proofErr w:type="gramEnd"/>
                           </w:p>
                         </w:txbxContent>
                       </wps:txbx>
@@ -9876,11 +10141,9 @@
                       <w:pPr>
                         <w:jc w:val="center"/>
                       </w:pPr>
-                      <w:proofErr w:type="gramStart"/>
                       <w:r>
                         <w:t>a</w:t>
                       </w:r>
-                      <w:proofErr w:type="gramEnd"/>
                     </w:p>
                   </w:txbxContent>
                 </v:textbox>
@@ -10608,11 +10871,9 @@
                             <w:pPr>
                               <w:jc w:val="center"/>
                             </w:pPr>
-                            <w:proofErr w:type="gramStart"/>
                             <w:r>
                               <w:t>a</w:t>
                             </w:r>
-                            <w:proofErr w:type="gramEnd"/>
                           </w:p>
                         </w:txbxContent>
                       </wps:txbx>
@@ -10643,11 +10904,9 @@
                       <w:pPr>
                         <w:jc w:val="center"/>
                       </w:pPr>
-                      <w:proofErr w:type="gramStart"/>
                       <w:r>
                         <w:t>a</w:t>
                       </w:r>
-                      <w:proofErr w:type="gramEnd"/>
                     </w:p>
                   </w:txbxContent>
                 </v:textbox>
@@ -11022,13 +11281,8 @@
                             <w:pPr>
                               <w:jc w:val="center"/>
                             </w:pPr>
-                            <w:proofErr w:type="gramStart"/>
                             <w:r>
-                              <w:t>b</w:t>
-                            </w:r>
-                            <w:proofErr w:type="gramEnd"/>
-                            <w:r>
-                              <w:t>2</w:t>
+                              <w:t>b2</w:t>
                             </w:r>
                           </w:p>
                         </w:txbxContent>
@@ -11060,13 +11314,8 @@
                       <w:pPr>
                         <w:jc w:val="center"/>
                       </w:pPr>
-                      <w:proofErr w:type="gramStart"/>
                       <w:r>
-                        <w:t>b</w:t>
-                      </w:r>
-                      <w:proofErr w:type="gramEnd"/>
-                      <w:r>
-                        <w:t>2</w:t>
+                        <w:t>b2</w:t>
                       </w:r>
                     </w:p>
                   </w:txbxContent>
@@ -11137,11 +11386,9 @@
                             <w:pPr>
                               <w:jc w:val="center"/>
                             </w:pPr>
-                            <w:proofErr w:type="gramStart"/>
                             <w:r>
                               <w:t>b</w:t>
                             </w:r>
-                            <w:proofErr w:type="gramEnd"/>
                           </w:p>
                         </w:txbxContent>
                       </wps:txbx>
@@ -11172,11 +11419,9 @@
                       <w:pPr>
                         <w:jc w:val="center"/>
                       </w:pPr>
-                      <w:proofErr w:type="gramStart"/>
                       <w:r>
                         <w:t>b</w:t>
                       </w:r>
-                      <w:proofErr w:type="gramEnd"/>
                     </w:p>
                   </w:txbxContent>
                 </v:textbox>
@@ -11351,11 +11596,9 @@
                             <w:pPr>
                               <w:jc w:val="center"/>
                             </w:pPr>
-                            <w:proofErr w:type="gramStart"/>
                             <w:r>
                               <w:t>b</w:t>
                             </w:r>
-                            <w:proofErr w:type="gramEnd"/>
                           </w:p>
                         </w:txbxContent>
                       </wps:txbx>
@@ -11386,11 +11629,9 @@
                       <w:pPr>
                         <w:jc w:val="center"/>
                       </w:pPr>
-                      <w:proofErr w:type="gramStart"/>
                       <w:r>
                         <w:t>b</w:t>
                       </w:r>
-                      <w:proofErr w:type="gramEnd"/>
                     </w:p>
                   </w:txbxContent>
                 </v:textbox>
@@ -11767,13 +12008,8 @@
                             <w:pPr>
                               <w:jc w:val="center"/>
                             </w:pPr>
-                            <w:proofErr w:type="gramStart"/>
                             <w:r>
-                              <w:t>b</w:t>
-                            </w:r>
-                            <w:proofErr w:type="gramEnd"/>
-                            <w:r>
-                              <w:t>3</w:t>
+                              <w:t>b3</w:t>
                             </w:r>
                           </w:p>
                         </w:txbxContent>
@@ -11805,13 +12041,8 @@
                       <w:pPr>
                         <w:jc w:val="center"/>
                       </w:pPr>
-                      <w:proofErr w:type="gramStart"/>
                       <w:r>
-                        <w:t>b</w:t>
-                      </w:r>
-                      <w:proofErr w:type="gramEnd"/>
-                      <w:r>
-                        <w:t>3</w:t>
+                        <w:t>b3</w:t>
                       </w:r>
                     </w:p>
                   </w:txbxContent>
@@ -11882,11 +12113,9 @@
                             <w:pPr>
                               <w:jc w:val="center"/>
                             </w:pPr>
-                            <w:proofErr w:type="gramStart"/>
                             <w:r>
                               <w:t>c</w:t>
                             </w:r>
-                            <w:proofErr w:type="gramEnd"/>
                           </w:p>
                         </w:txbxContent>
                       </wps:txbx>
@@ -11917,11 +12146,9 @@
                       <w:pPr>
                         <w:jc w:val="center"/>
                       </w:pPr>
-                      <w:proofErr w:type="gramStart"/>
                       <w:r>
                         <w:t>c</w:t>
                       </w:r>
-                      <w:proofErr w:type="gramEnd"/>
                     </w:p>
                   </w:txbxContent>
                 </v:textbox>
@@ -12265,13 +12492,8 @@
                             <w:pPr>
                               <w:jc w:val="center"/>
                             </w:pPr>
-                            <w:proofErr w:type="gramStart"/>
                             <w:r>
-                              <w:t>b</w:t>
-                            </w:r>
-                            <w:proofErr w:type="gramEnd"/>
-                            <w:r>
-                              <w:t>4</w:t>
+                              <w:t>b4</w:t>
                             </w:r>
                           </w:p>
                         </w:txbxContent>
@@ -12303,13 +12525,8 @@
                       <w:pPr>
                         <w:jc w:val="center"/>
                       </w:pPr>
-                      <w:proofErr w:type="gramStart"/>
                       <w:r>
-                        <w:t>b</w:t>
-                      </w:r>
-                      <w:proofErr w:type="gramEnd"/>
-                      <w:r>
-                        <w:t>4</w:t>
+                        <w:t>b4</w:t>
                       </w:r>
                     </w:p>
                   </w:txbxContent>
@@ -12391,11 +12608,9 @@
                             <w:pPr>
                               <w:jc w:val="center"/>
                             </w:pPr>
-                            <w:proofErr w:type="gramStart"/>
                             <w:r>
                               <w:t>c</w:t>
                             </w:r>
-                            <w:proofErr w:type="gramEnd"/>
                           </w:p>
                         </w:txbxContent>
                       </wps:txbx>
@@ -12426,11 +12641,9 @@
                       <w:pPr>
                         <w:jc w:val="center"/>
                       </w:pPr>
-                      <w:proofErr w:type="gramStart"/>
                       <w:r>
                         <w:t>c</w:t>
                       </w:r>
-                      <w:proofErr w:type="gramEnd"/>
                     </w:p>
                   </w:txbxContent>
                 </v:textbox>
@@ -12795,11 +13008,9 @@
                             <w:pPr>
                               <w:jc w:val="center"/>
                             </w:pPr>
-                            <w:proofErr w:type="gramStart"/>
                             <w:r>
                               <w:t>d</w:t>
                             </w:r>
-                            <w:proofErr w:type="gramEnd"/>
                           </w:p>
                         </w:txbxContent>
                       </wps:txbx>
@@ -12830,11 +13041,9 @@
                       <w:pPr>
                         <w:jc w:val="center"/>
                       </w:pPr>
-                      <w:proofErr w:type="gramStart"/>
                       <w:r>
                         <w:t>d</w:t>
                       </w:r>
-                      <w:proofErr w:type="gramEnd"/>
                     </w:p>
                   </w:txbxContent>
                 </v:textbox>
@@ -12904,11 +13113,9 @@
                             <w:pPr>
                               <w:jc w:val="center"/>
                             </w:pPr>
-                            <w:proofErr w:type="gramStart"/>
                             <w:r>
                               <w:t>d</w:t>
                             </w:r>
-                            <w:proofErr w:type="gramEnd"/>
                           </w:p>
                         </w:txbxContent>
                       </wps:txbx>
@@ -12939,11 +13146,9 @@
                       <w:pPr>
                         <w:jc w:val="center"/>
                       </w:pPr>
-                      <w:proofErr w:type="gramStart"/>
                       <w:r>
                         <w:t>d</w:t>
                       </w:r>
-                      <w:proofErr w:type="gramEnd"/>
                     </w:p>
                   </w:txbxContent>
                 </v:textbox>
@@ -13560,7 +13765,6 @@
         </w:rPr>
         <w:t xml:space="preserve"> (la trame d’établissement ou de fin de connexion), </w:t>
       </w:r>
-      <w:proofErr w:type="spellStart"/>
       <w:r>
         <w:rPr>
           <w:rFonts w:ascii="Times New Roman" w:hAnsi="Times New Roman" w:cs="Times New Roman"/>
@@ -13569,9 +13773,16 @@
           <w:sz w:val="24"/>
           <w:szCs w:val="24"/>
         </w:rPr>
-        <w:t>begin</w:t>
-      </w:r>
-      <w:proofErr w:type="spellEnd"/>
+        <w:t>begin/end</w:t>
+      </w:r>
+      <w:r>
+        <w:rPr>
+          <w:rFonts w:ascii="Times New Roman" w:hAnsi="Times New Roman" w:cs="Times New Roman"/>
+          <w:sz w:val="24"/>
+          <w:szCs w:val="24"/>
+        </w:rPr>
+        <w:t xml:space="preserve"> (établissement ou finalisation d’une session), </w:t>
+      </w:r>
       <w:r>
         <w:rPr>
           <w:rFonts w:ascii="Times New Roman" w:hAnsi="Times New Roman" w:cs="Times New Roman"/>
@@ -13580,50 +13791,8 @@
           <w:sz w:val="24"/>
           <w:szCs w:val="24"/>
         </w:rPr>
-        <w:t>/end</w:t>
-      </w:r>
-      <w:r>
-        <w:rPr>
-          <w:rFonts w:ascii="Times New Roman" w:hAnsi="Times New Roman" w:cs="Times New Roman"/>
-          <w:sz w:val="24"/>
-          <w:szCs w:val="24"/>
-        </w:rPr>
-        <w:t xml:space="preserve"> (établissement ou finalisation d’une session), </w:t>
-      </w:r>
-      <w:proofErr w:type="spellStart"/>
-      <w:r>
-        <w:rPr>
-          <w:rFonts w:ascii="Times New Roman" w:hAnsi="Times New Roman" w:cs="Times New Roman"/>
-          <w:i/>
-          <w:iCs/>
-          <w:sz w:val="24"/>
-          <w:szCs w:val="24"/>
-        </w:rPr>
-        <w:t>attach</w:t>
-      </w:r>
-      <w:proofErr w:type="spellEnd"/>
-      <w:r>
-        <w:rPr>
-          <w:rFonts w:ascii="Times New Roman" w:hAnsi="Times New Roman" w:cs="Times New Roman"/>
-          <w:i/>
-          <w:iCs/>
-          <w:sz w:val="24"/>
-          <w:szCs w:val="24"/>
-        </w:rPr>
-        <w:t>/</w:t>
-      </w:r>
-      <w:proofErr w:type="spellStart"/>
-      <w:r>
-        <w:rPr>
-          <w:rFonts w:ascii="Times New Roman" w:hAnsi="Times New Roman" w:cs="Times New Roman"/>
-          <w:i/>
-          <w:iCs/>
-          <w:sz w:val="24"/>
-          <w:szCs w:val="24"/>
-        </w:rPr>
-        <w:t>dettach</w:t>
-      </w:r>
-      <w:proofErr w:type="spellEnd"/>
+        <w:t>attach/dettach</w:t>
+      </w:r>
       <w:r>
         <w:rPr>
           <w:rFonts w:ascii="Times New Roman" w:hAnsi="Times New Roman" w:cs="Times New Roman"/>
@@ -14173,11 +14342,9 @@
                             <w:pPr>
                               <w:jc w:val="center"/>
                             </w:pPr>
-                            <w:proofErr w:type="gramStart"/>
                             <w:r>
                               <w:t>conteneur</w:t>
                             </w:r>
-                            <w:proofErr w:type="gramEnd"/>
                           </w:p>
                         </w:txbxContent>
                       </wps:txbx>
@@ -14205,11 +14372,9 @@
                       <w:pPr>
                         <w:jc w:val="center"/>
                       </w:pPr>
-                      <w:proofErr w:type="gramStart"/>
                       <w:r>
                         <w:t>conteneur</w:t>
                       </w:r>
-                      <w:proofErr w:type="gramEnd"/>
                     </w:p>
                   </w:txbxContent>
                 </v:textbox>
@@ -14277,11 +14442,9 @@
                             <w:pPr>
                               <w:jc w:val="center"/>
                             </w:pPr>
-                            <w:proofErr w:type="gramStart"/>
                             <w:r>
                               <w:t>conteneur</w:t>
                             </w:r>
-                            <w:proofErr w:type="gramEnd"/>
                           </w:p>
                         </w:txbxContent>
                       </wps:txbx>
@@ -14309,11 +14472,9 @@
                       <w:pPr>
                         <w:jc w:val="center"/>
                       </w:pPr>
-                      <w:proofErr w:type="gramStart"/>
                       <w:r>
                         <w:t>conteneur</w:t>
                       </w:r>
-                      <w:proofErr w:type="gramEnd"/>
                     </w:p>
                   </w:txbxContent>
                 </v:textbox>
@@ -14416,11 +14577,9 @@
                             <w:pPr>
                               <w:jc w:val="right"/>
                             </w:pPr>
-                            <w:proofErr w:type="gramStart"/>
                             <w:r>
                               <w:t>lien</w:t>
                             </w:r>
-                            <w:proofErr w:type="gramEnd"/>
                           </w:p>
                         </w:txbxContent>
                       </wps:txbx>
@@ -14451,11 +14610,9 @@
                       <w:pPr>
                         <w:jc w:val="right"/>
                       </w:pPr>
-                      <w:proofErr w:type="gramStart"/>
                       <w:r>
                         <w:t>lien</w:t>
                       </w:r>
-                      <w:proofErr w:type="gramEnd"/>
                     </w:p>
                   </w:txbxContent>
                 </v:textbox>
@@ -14472,7 +14629,6 @@
         </w:rPr>
         <w:t xml:space="preserve">                                       </w:t>
       </w:r>
-      <w:proofErr w:type="spellStart"/>
       <w:r>
         <w:rPr>
           <w:rFonts w:ascii="Times New Roman" w:hAnsi="Times New Roman" w:cs="Times New Roman"/>
@@ -14489,7 +14645,6 @@
         </w:rPr>
         <w:t>essi</w:t>
       </w:r>
-      <w:proofErr w:type="spellEnd"/>
       <w:r>
         <w:rPr>
           <w:rFonts w:ascii="Times New Roman" w:hAnsi="Times New Roman" w:cs="Times New Roman"/>
@@ -14498,7 +14653,6 @@
         </w:rPr>
         <w:t xml:space="preserve">       </w:t>
       </w:r>
-      <w:proofErr w:type="spellStart"/>
       <w:r>
         <w:rPr>
           <w:rFonts w:ascii="Times New Roman" w:hAnsi="Times New Roman" w:cs="Times New Roman"/>
@@ -14515,17 +14669,7 @@
           <w:sz w:val="24"/>
           <w:szCs w:val="24"/>
         </w:rPr>
-        <w:t>on</w:t>
-      </w:r>
-      <w:proofErr w:type="spellEnd"/>
-      <w:r>
-        <w:rPr>
-          <w:rFonts w:ascii="Times New Roman" w:hAnsi="Times New Roman" w:cs="Times New Roman"/>
-          <w:color w:val="000000" w:themeColor="text1"/>
-          <w:sz w:val="24"/>
-          <w:szCs w:val="24"/>
-        </w:rPr>
-        <w:t xml:space="preserve">                       </w:t>
+        <w:t xml:space="preserve">on                       </w:t>
       </w:r>
       <w:r>
         <w:rPr>
@@ -14602,11 +14746,9 @@
                       <wps:txbx>
                         <w:txbxContent>
                           <w:p>
-                            <w:proofErr w:type="gramStart"/>
                             <w:r>
                               <w:t>lien</w:t>
                             </w:r>
-                            <w:proofErr w:type="gramEnd"/>
                           </w:p>
                         </w:txbxContent>
                       </wps:txbx>
@@ -14648,11 +14790,9 @@
                 <v:textbox>
                   <w:txbxContent>
                     <w:p>
-                      <w:proofErr w:type="gramStart"/>
                       <w:r>
                         <w:t>lien</w:t>
                       </w:r>
-                      <w:proofErr w:type="gramEnd"/>
                     </w:p>
                   </w:txbxContent>
                 </v:textbox>
@@ -14776,23 +14916,15 @@
           <w:sz w:val="24"/>
           <w:szCs w:val="24"/>
         </w:rPr>
-        <w:t xml:space="preserve"> [</w:t>
-      </w:r>
-      <w:r>
-        <w:rPr>
-          <w:rFonts w:ascii="Times New Roman" w:hAnsi="Times New Roman" w:cs="Times New Roman"/>
-          <w:sz w:val="24"/>
-          <w:szCs w:val="24"/>
-        </w:rPr>
-        <w:t>9</w:t>
-      </w:r>
-      <w:r>
-        <w:rPr>
-          <w:rFonts w:ascii="Times New Roman" w:hAnsi="Times New Roman" w:cs="Times New Roman"/>
-          <w:sz w:val="24"/>
-          <w:szCs w:val="24"/>
-        </w:rPr>
-        <w:t>]</w:t>
+        <w:t xml:space="preserve"> </w:t>
+      </w:r>
+      <w:r>
+        <w:rPr>
+          <w:rFonts w:ascii="Times New Roman" w:hAnsi="Times New Roman" w:cs="Times New Roman"/>
+          <w:sz w:val="24"/>
+          <w:szCs w:val="24"/>
+        </w:rPr>
+        <w:t>[19]</w:t>
       </w:r>
       <w:r>
         <w:rPr>
@@ -14820,16 +14952,7 @@
           <w:sz w:val="24"/>
           <w:szCs w:val="24"/>
         </w:rPr>
-        <w:t xml:space="preserve">Pour la fermeture de la connexion les deux points de communication doivent envoyer </w:t>
-      </w:r>
-      <w:proofErr w:type="gramStart"/>
-      <w:r>
-        <w:rPr>
-          <w:rFonts w:ascii="Times New Roman" w:hAnsi="Times New Roman" w:cs="Times New Roman"/>
-          <w:sz w:val="24"/>
-          <w:szCs w:val="24"/>
-        </w:rPr>
-        <w:t xml:space="preserve">un paquet </w:t>
+        <w:t xml:space="preserve">Pour la fermeture de la connexion les deux points de communication doivent envoyer un paquet </w:t>
       </w:r>
       <w:r>
         <w:rPr>
@@ -14841,7 +14964,6 @@
         </w:rPr>
         <w:t>close</w:t>
       </w:r>
-      <w:proofErr w:type="gramEnd"/>
       <w:r>
         <w:rPr>
           <w:rFonts w:ascii="Times New Roman" w:hAnsi="Times New Roman" w:cs="Times New Roman"/>
@@ -15252,23 +15374,7 @@
           <w:sz w:val="24"/>
           <w:szCs w:val="24"/>
         </w:rPr>
-        <w:t>[</w:t>
-      </w:r>
-      <w:r>
-        <w:rPr>
-          <w:rFonts w:ascii="Times New Roman" w:hAnsi="Times New Roman" w:cs="Times New Roman"/>
-          <w:sz w:val="24"/>
-          <w:szCs w:val="24"/>
-        </w:rPr>
-        <w:t>9</w:t>
-      </w:r>
-      <w:r>
-        <w:rPr>
-          <w:rFonts w:ascii="Times New Roman" w:hAnsi="Times New Roman" w:cs="Times New Roman"/>
-          <w:sz w:val="24"/>
-          <w:szCs w:val="24"/>
-        </w:rPr>
-        <w:t>]</w:t>
+        <w:t>[19]</w:t>
       </w:r>
       <w:r>
         <w:rPr>
@@ -15638,19 +15744,9 @@
         </w:numPr>
         <w:spacing w:line="360" w:lineRule="auto"/>
       </w:pPr>
-      <w:proofErr w:type="spellStart"/>
-      <w:r>
-        <w:t>Attach</w:t>
-      </w:r>
-      <w:proofErr w:type="spellEnd"/>
-      <w:r>
-        <w:t>/</w:t>
-      </w:r>
-      <w:proofErr w:type="spellStart"/>
-      <w:r>
-        <w:t>Detach</w:t>
-      </w:r>
-      <w:proofErr w:type="spellEnd"/>
+      <w:r>
+        <w:t>Attach/Detach</w:t>
+      </w:r>
       <w:r>
         <w:t> :</w:t>
       </w:r>
@@ -15667,19 +15763,9 @@
         </w:numPr>
         <w:spacing w:line="360" w:lineRule="auto"/>
       </w:pPr>
-      <w:proofErr w:type="spellStart"/>
-      <w:r>
-        <w:t>Send</w:t>
-      </w:r>
-      <w:proofErr w:type="spellEnd"/>
-      <w:r>
-        <w:t>/</w:t>
-      </w:r>
-      <w:proofErr w:type="spellStart"/>
-      <w:r>
-        <w:t>Receive</w:t>
-      </w:r>
-      <w:proofErr w:type="spellEnd"/>
+      <w:r>
+        <w:t>Send/Receive</w:t>
+      </w:r>
       <w:r>
         <w:t> :</w:t>
       </w:r>
@@ -15805,7 +15891,6 @@
         </w:numPr>
         <w:spacing w:line="360" w:lineRule="auto"/>
       </w:pPr>
-      <w:proofErr w:type="spellStart"/>
       <w:r>
         <w:rPr>
           <w:i/>
@@ -15813,7 +15898,6 @@
         </w:rPr>
         <w:t>Rejected</w:t>
       </w:r>
-      <w:proofErr w:type="spellEnd"/>
       <w:r>
         <w:t xml:space="preserve"> :</w:t>
       </w:r>
@@ -15881,7 +15965,6 @@
         </w:numPr>
         <w:spacing w:line="360" w:lineRule="auto"/>
       </w:pPr>
-      <w:proofErr w:type="spellStart"/>
       <w:r>
         <w:rPr>
           <w:i/>
@@ -15889,7 +15972,6 @@
         </w:rPr>
         <w:t>Released</w:t>
       </w:r>
-      <w:proofErr w:type="spellEnd"/>
       <w:r>
         <w:rPr>
           <w:i/>
@@ -15937,7 +16019,6 @@
         </w:numPr>
         <w:spacing w:line="360" w:lineRule="auto"/>
       </w:pPr>
-      <w:proofErr w:type="spellStart"/>
       <w:r>
         <w:rPr>
           <w:i/>
@@ -15945,7 +16026,6 @@
         </w:rPr>
         <w:t>Modified</w:t>
       </w:r>
-      <w:proofErr w:type="spellEnd"/>
       <w:r>
         <w:rPr>
           <w:i/>
@@ -15969,7 +16049,6 @@
         </w:numPr>
         <w:spacing w:line="360" w:lineRule="auto"/>
       </w:pPr>
-      <w:proofErr w:type="spellStart"/>
       <w:r>
         <w:rPr>
           <w:i/>
@@ -15977,7 +16056,6 @@
         </w:rPr>
         <w:t>Received</w:t>
       </w:r>
-      <w:proofErr w:type="spellEnd"/>
       <w:r>
         <w:t xml:space="preserve"> : </w:t>
       </w:r>
@@ -15985,7 +16063,10 @@
         <w:t>cet état indique à l’éditeur de re-envoyer le message mais il indique à la cible que le message ne sera pas re-envoyer</w:t>
       </w:r>
       <w:r>
-        <w:t xml:space="preserve"> [9]</w:t>
+        <w:t xml:space="preserve"> </w:t>
+      </w:r>
+      <w:r>
+        <w:t>[19]</w:t>
       </w:r>
       <w:r>
         <w:t>.</w:t>
@@ -16000,6 +16081,7 @@
         </w:numPr>
         <w:spacing w:line="360" w:lineRule="auto"/>
         <w:jc w:val="both"/>
+        <w:outlineLvl w:val="2"/>
         <w:rPr>
           <w:color w:val="000000" w:themeColor="text1"/>
         </w:rPr>
@@ -16080,23 +16162,15 @@
           <w:sz w:val="24"/>
           <w:szCs w:val="24"/>
         </w:rPr>
-        <w:t xml:space="preserve"> [1</w:t>
-      </w:r>
-      <w:r>
-        <w:rPr>
-          <w:rFonts w:ascii="Times New Roman" w:hAnsi="Times New Roman" w:cs="Times New Roman"/>
-          <w:sz w:val="24"/>
-          <w:szCs w:val="24"/>
-        </w:rPr>
-        <w:t>1</w:t>
-      </w:r>
-      <w:r>
-        <w:rPr>
-          <w:rFonts w:ascii="Times New Roman" w:hAnsi="Times New Roman" w:cs="Times New Roman"/>
-          <w:sz w:val="24"/>
-          <w:szCs w:val="24"/>
-        </w:rPr>
-        <w:t>]</w:t>
+        <w:t xml:space="preserve"> </w:t>
+      </w:r>
+      <w:r>
+        <w:rPr>
+          <w:rFonts w:ascii="Times New Roman" w:hAnsi="Times New Roman" w:cs="Times New Roman"/>
+          <w:sz w:val="24"/>
+          <w:szCs w:val="24"/>
+        </w:rPr>
+        <w:t>[21]</w:t>
       </w:r>
       <w:r>
         <w:rPr>
@@ -16154,7 +16228,6 @@
         </w:rPr>
         <w:t xml:space="preserve"> (</w:t>
       </w:r>
-      <w:proofErr w:type="spellStart"/>
       <w:r>
         <w:rPr>
           <w:rFonts w:ascii="Times New Roman" w:hAnsi="Times New Roman" w:cs="Times New Roman"/>
@@ -16165,7 +16238,6 @@
         </w:rPr>
         <w:t>setled</w:t>
       </w:r>
-      <w:proofErr w:type="spellEnd"/>
       <w:r>
         <w:rPr>
           <w:rFonts w:ascii="Times New Roman" w:hAnsi="Times New Roman" w:cs="Times New Roman"/>
@@ -16238,7 +16310,6 @@
           <w:szCs w:val="24"/>
         </w:rPr>
       </w:pPr>
-      <w:proofErr w:type="gramStart"/>
       <w:r>
         <w:rPr>
           <w:rFonts w:ascii="Times New Roman" w:hAnsi="Times New Roman" w:cs="Times New Roman"/>
@@ -16249,46 +16320,7 @@
           <w:sz w:val="24"/>
           <w:szCs w:val="24"/>
         </w:rPr>
-        <w:t>at</w:t>
-      </w:r>
-      <w:proofErr w:type="gramEnd"/>
-      <w:r>
-        <w:rPr>
-          <w:rFonts w:ascii="Times New Roman" w:hAnsi="Times New Roman" w:cs="Times New Roman"/>
-          <w:b/>
-          <w:bCs/>
-          <w:i/>
-          <w:iCs/>
-          <w:sz w:val="24"/>
-          <w:szCs w:val="24"/>
-        </w:rPr>
-        <w:t>-</w:t>
-      </w:r>
-      <w:proofErr w:type="spellStart"/>
-      <w:r>
-        <w:rPr>
-          <w:rFonts w:ascii="Times New Roman" w:hAnsi="Times New Roman" w:cs="Times New Roman"/>
-          <w:b/>
-          <w:bCs/>
-          <w:i/>
-          <w:iCs/>
-          <w:sz w:val="24"/>
-          <w:szCs w:val="24"/>
-        </w:rPr>
-        <w:t>most</w:t>
-      </w:r>
-      <w:proofErr w:type="spellEnd"/>
-      <w:r>
-        <w:rPr>
-          <w:rFonts w:ascii="Times New Roman" w:hAnsi="Times New Roman" w:cs="Times New Roman"/>
-          <w:b/>
-          <w:bCs/>
-          <w:i/>
-          <w:iCs/>
-          <w:sz w:val="24"/>
-          <w:szCs w:val="24"/>
-        </w:rPr>
-        <w:t>-once</w:t>
+        <w:t>at-most-once</w:t>
       </w:r>
       <w:r>
         <w:rPr>
@@ -16425,11 +16457,9 @@
                             <w:pPr>
                               <w:jc w:val="center"/>
                             </w:pPr>
-                            <w:proofErr w:type="gramStart"/>
                             <w:r>
                               <w:t>consommateur</w:t>
                             </w:r>
-                            <w:proofErr w:type="gramEnd"/>
                           </w:p>
                         </w:txbxContent>
                       </wps:txbx>
@@ -16460,11 +16490,9 @@
                       <w:pPr>
                         <w:jc w:val="center"/>
                       </w:pPr>
-                      <w:proofErr w:type="gramStart"/>
                       <w:r>
                         <w:t>consommateur</w:t>
                       </w:r>
-                      <w:proofErr w:type="gramEnd"/>
                     </w:p>
                   </w:txbxContent>
                 </v:textbox>
@@ -16531,11 +16559,9 @@
                             <w:pPr>
                               <w:jc w:val="center"/>
                             </w:pPr>
-                            <w:proofErr w:type="gramStart"/>
                             <w:r>
                               <w:t>producteur</w:t>
                             </w:r>
-                            <w:proofErr w:type="gramEnd"/>
                           </w:p>
                         </w:txbxContent>
                       </wps:txbx>
@@ -16566,11 +16592,9 @@
                       <w:pPr>
                         <w:jc w:val="center"/>
                       </w:pPr>
-                      <w:proofErr w:type="gramStart"/>
                       <w:r>
                         <w:t>producteur</w:t>
                       </w:r>
-                      <w:proofErr w:type="gramEnd"/>
                     </w:p>
                   </w:txbxContent>
                 </v:textbox>
@@ -16695,7 +16719,6 @@
         </w:rPr>
         <w:t xml:space="preserve">                                    </w:t>
       </w:r>
-      <w:proofErr w:type="spellStart"/>
       <w:r>
         <w:rPr>
           <w:rFonts w:ascii="Times New Roman" w:hAnsi="Times New Roman" w:cs="Times New Roman"/>
@@ -16703,9 +16726,8 @@
           <w:szCs w:val="24"/>
           <w:lang w:val="en-US"/>
         </w:rPr>
-        <w:t>Transfert</w:t>
-      </w:r>
-      <w:proofErr w:type="spellEnd"/>
+        <w:t>Transfert (</w:t>
+      </w:r>
       <w:r>
         <w:rPr>
           <w:rFonts w:ascii="Times New Roman" w:hAnsi="Times New Roman" w:cs="Times New Roman"/>
@@ -16713,9 +16735,8 @@
           <w:szCs w:val="24"/>
           <w:lang w:val="en-US"/>
         </w:rPr>
-        <w:t xml:space="preserve"> (</w:t>
-      </w:r>
-      <w:proofErr w:type="spellStart"/>
+        <w:t>delivery_tag,</w:t>
+      </w:r>
       <w:r>
         <w:rPr>
           <w:rFonts w:ascii="Times New Roman" w:hAnsi="Times New Roman" w:cs="Times New Roman"/>
@@ -16723,29 +16744,8 @@
           <w:szCs w:val="24"/>
           <w:lang w:val="en-US"/>
         </w:rPr>
-        <w:t>delivery_</w:t>
-      </w:r>
-      <w:proofErr w:type="gramStart"/>
-      <w:r>
-        <w:rPr>
-          <w:rFonts w:ascii="Times New Roman" w:hAnsi="Times New Roman" w:cs="Times New Roman"/>
-          <w:sz w:val="24"/>
-          <w:szCs w:val="24"/>
-          <w:lang w:val="en-US"/>
-        </w:rPr>
-        <w:t>tag,</w:t>
-      </w:r>
-      <w:r>
-        <w:rPr>
-          <w:rFonts w:ascii="Times New Roman" w:hAnsi="Times New Roman" w:cs="Times New Roman"/>
-          <w:sz w:val="24"/>
-          <w:szCs w:val="24"/>
-          <w:lang w:val="en-US"/>
-        </w:rPr>
         <w:t>setled</w:t>
       </w:r>
-      <w:proofErr w:type="spellEnd"/>
-      <w:proofErr w:type="gramEnd"/>
       <w:r>
         <w:rPr>
           <w:rFonts w:ascii="Times New Roman" w:hAnsi="Times New Roman" w:cs="Times New Roman"/>
@@ -16847,7 +16847,6 @@
           <w:szCs w:val="24"/>
         </w:rPr>
       </w:pPr>
-      <w:proofErr w:type="gramStart"/>
       <w:r>
         <w:rPr>
           <w:rFonts w:ascii="Times New Roman" w:hAnsi="Times New Roman" w:cs="Times New Roman"/>
@@ -16858,20 +16857,7 @@
           <w:sz w:val="24"/>
           <w:szCs w:val="24"/>
         </w:rPr>
-        <w:t>at</w:t>
-      </w:r>
-      <w:proofErr w:type="gramEnd"/>
-      <w:r>
-        <w:rPr>
-          <w:rFonts w:ascii="Times New Roman" w:hAnsi="Times New Roman" w:cs="Times New Roman"/>
-          <w:b/>
-          <w:bCs/>
-          <w:i/>
-          <w:iCs/>
-          <w:sz w:val="24"/>
-          <w:szCs w:val="24"/>
-        </w:rPr>
-        <w:t>-least-once</w:t>
+        <w:t>at-least-once</w:t>
       </w:r>
       <w:r>
         <w:rPr>
@@ -16984,11 +16970,9 @@
                             <w:pPr>
                               <w:jc w:val="center"/>
                             </w:pPr>
-                            <w:proofErr w:type="gramStart"/>
                             <w:r>
                               <w:t>consommateur</w:t>
                             </w:r>
-                            <w:proofErr w:type="gramEnd"/>
                           </w:p>
                         </w:txbxContent>
                       </wps:txbx>
@@ -17019,11 +17003,9 @@
                       <w:pPr>
                         <w:jc w:val="center"/>
                       </w:pPr>
-                      <w:proofErr w:type="gramStart"/>
                       <w:r>
                         <w:t>consommateur</w:t>
                       </w:r>
-                      <w:proofErr w:type="gramEnd"/>
                     </w:p>
                   </w:txbxContent>
                 </v:textbox>
@@ -17090,11 +17072,9 @@
                             <w:pPr>
                               <w:jc w:val="center"/>
                             </w:pPr>
-                            <w:proofErr w:type="gramStart"/>
                             <w:r>
                               <w:t>producteur</w:t>
                             </w:r>
-                            <w:proofErr w:type="gramEnd"/>
                           </w:p>
                         </w:txbxContent>
                       </wps:txbx>
@@ -17125,11 +17105,9 @@
                       <w:pPr>
                         <w:jc w:val="center"/>
                       </w:pPr>
-                      <w:proofErr w:type="gramStart"/>
                       <w:r>
                         <w:t>producteur</w:t>
                       </w:r>
-                      <w:proofErr w:type="gramEnd"/>
                     </w:p>
                   </w:txbxContent>
                 </v:textbox>
@@ -17401,7 +17379,6 @@
         </w:rPr>
         <w:t xml:space="preserve">                                          </w:t>
       </w:r>
-      <w:proofErr w:type="spellStart"/>
       <w:r>
         <w:rPr>
           <w:rFonts w:ascii="Times New Roman" w:hAnsi="Times New Roman" w:cs="Times New Roman"/>
@@ -17411,7 +17388,6 @@
         </w:rPr>
         <w:t>Transfert</w:t>
       </w:r>
-      <w:proofErr w:type="spellEnd"/>
       <w:r>
         <w:rPr>
           <w:rFonts w:ascii="Times New Roman" w:hAnsi="Times New Roman" w:cs="Times New Roman"/>
@@ -17421,7 +17397,6 @@
         </w:rPr>
         <w:t xml:space="preserve"> (</w:t>
       </w:r>
-      <w:proofErr w:type="spellStart"/>
       <w:r>
         <w:rPr>
           <w:rFonts w:ascii="Times New Roman" w:hAnsi="Times New Roman" w:cs="Times New Roman"/>
@@ -17429,9 +17404,8 @@
           <w:szCs w:val="24"/>
           <w:lang w:val="en-US"/>
         </w:rPr>
-        <w:t>delivery_</w:t>
-      </w:r>
-      <w:proofErr w:type="gramStart"/>
+        <w:t>delivery_tag</w:t>
+      </w:r>
       <w:r>
         <w:rPr>
           <w:rFonts w:ascii="Times New Roman" w:hAnsi="Times New Roman" w:cs="Times New Roman"/>
@@ -17439,7 +17413,7 @@
           <w:szCs w:val="24"/>
           <w:lang w:val="en-US"/>
         </w:rPr>
-        <w:t>tag</w:t>
+        <w:t>setled</w:t>
       </w:r>
       <w:r>
         <w:rPr>
@@ -17448,9 +17422,8 @@
           <w:szCs w:val="24"/>
           <w:lang w:val="en-US"/>
         </w:rPr>
-        <w:t>setled</w:t>
-      </w:r>
-      <w:proofErr w:type="spellEnd"/>
+        <w:t xml:space="preserve"> </w:t>
+      </w:r>
       <w:r>
         <w:rPr>
           <w:rFonts w:ascii="Times New Roman" w:hAnsi="Times New Roman" w:cs="Times New Roman"/>
@@ -17458,26 +17431,7 @@
           <w:szCs w:val="24"/>
           <w:lang w:val="en-US"/>
         </w:rPr>
-        <w:t xml:space="preserve"> </w:t>
-      </w:r>
-      <w:r>
-        <w:rPr>
-          <w:rFonts w:ascii="Times New Roman" w:hAnsi="Times New Roman" w:cs="Times New Roman"/>
-          <w:sz w:val="24"/>
-          <w:szCs w:val="24"/>
-          <w:lang w:val="en-US"/>
-        </w:rPr>
-        <w:t>,</w:t>
-      </w:r>
-      <w:proofErr w:type="gramEnd"/>
-      <w:r>
-        <w:rPr>
-          <w:rFonts w:ascii="Times New Roman" w:hAnsi="Times New Roman" w:cs="Times New Roman"/>
-          <w:sz w:val="24"/>
-          <w:szCs w:val="24"/>
-          <w:lang w:val="en-US"/>
-        </w:rPr>
-        <w:t xml:space="preserve"> …)</w:t>
+        <w:t>, …)</w:t>
       </w:r>
     </w:p>
     <w:p>
@@ -17581,27 +17535,7 @@
           <w:szCs w:val="24"/>
           <w:lang w:val="en-US"/>
         </w:rPr>
-        <w:t xml:space="preserve">                                          ACK (</w:t>
-      </w:r>
-      <w:proofErr w:type="spellStart"/>
-      <w:r>
-        <w:rPr>
-          <w:rFonts w:ascii="Times New Roman" w:hAnsi="Times New Roman" w:cs="Times New Roman"/>
-          <w:sz w:val="24"/>
-          <w:szCs w:val="24"/>
-          <w:lang w:val="en-US"/>
-        </w:rPr>
-        <w:t>setled</w:t>
-      </w:r>
-      <w:proofErr w:type="spellEnd"/>
-      <w:r>
-        <w:rPr>
-          <w:rFonts w:ascii="Times New Roman" w:hAnsi="Times New Roman" w:cs="Times New Roman"/>
-          <w:sz w:val="24"/>
-          <w:szCs w:val="24"/>
-          <w:lang w:val="en-US"/>
-        </w:rPr>
-        <w:t>, …)</w:t>
+        <w:t xml:space="preserve">                                          ACK (setled, …)</w:t>
       </w:r>
     </w:p>
     <w:p>
@@ -17668,8 +17602,6 @@
           <w:szCs w:val="24"/>
         </w:rPr>
       </w:pPr>
-      <w:proofErr w:type="spellStart"/>
-      <w:proofErr w:type="gramStart"/>
       <w:r>
         <w:rPr>
           <w:rFonts w:ascii="Times New Roman" w:hAnsi="Times New Roman" w:cs="Times New Roman"/>
@@ -17680,21 +17612,7 @@
           <w:sz w:val="24"/>
           <w:szCs w:val="24"/>
         </w:rPr>
-        <w:t>exactly</w:t>
-      </w:r>
-      <w:proofErr w:type="spellEnd"/>
-      <w:proofErr w:type="gramEnd"/>
-      <w:r>
-        <w:rPr>
-          <w:rFonts w:ascii="Times New Roman" w:hAnsi="Times New Roman" w:cs="Times New Roman"/>
-          <w:b/>
-          <w:bCs/>
-          <w:i/>
-          <w:iCs/>
-          <w:sz w:val="24"/>
-          <w:szCs w:val="24"/>
-        </w:rPr>
-        <w:t>-once</w:t>
+        <w:t>exactly-once</w:t>
       </w:r>
       <w:r>
         <w:rPr>
@@ -17790,23 +17708,15 @@
           <w:sz w:val="24"/>
           <w:szCs w:val="24"/>
         </w:rPr>
-        <w:t xml:space="preserve"> [1</w:t>
-      </w:r>
-      <w:r>
-        <w:rPr>
-          <w:rFonts w:ascii="Times New Roman" w:hAnsi="Times New Roman" w:cs="Times New Roman"/>
-          <w:sz w:val="24"/>
-          <w:szCs w:val="24"/>
-        </w:rPr>
-        <w:t>1</w:t>
-      </w:r>
-      <w:r>
-        <w:rPr>
-          <w:rFonts w:ascii="Times New Roman" w:hAnsi="Times New Roman" w:cs="Times New Roman"/>
-          <w:sz w:val="24"/>
-          <w:szCs w:val="24"/>
-        </w:rPr>
-        <w:t>]</w:t>
+        <w:t xml:space="preserve"> </w:t>
+      </w:r>
+      <w:r>
+        <w:rPr>
+          <w:rFonts w:ascii="Times New Roman" w:hAnsi="Times New Roman" w:cs="Times New Roman"/>
+          <w:sz w:val="24"/>
+          <w:szCs w:val="24"/>
+        </w:rPr>
+        <w:t>[21]</w:t>
       </w:r>
       <w:r>
         <w:rPr>
@@ -17826,6 +17736,7 @@
         </w:numPr>
         <w:spacing w:line="360" w:lineRule="auto"/>
         <w:jc w:val="both"/>
+        <w:outlineLvl w:val="2"/>
         <w:rPr>
           <w:rFonts w:ascii="Times New Roman" w:hAnsi="Times New Roman" w:cs="Times New Roman"/>
           <w:sz w:val="24"/>
@@ -20364,6 +20275,7 @@
         </w:numPr>
         <w:spacing w:line="360" w:lineRule="auto"/>
         <w:jc w:val="both"/>
+        <w:outlineLvl w:val="2"/>
         <w:rPr>
           <w:rFonts w:ascii="Times New Roman" w:hAnsi="Times New Roman" w:cs="Times New Roman"/>
           <w:sz w:val="24"/>
@@ -20878,7 +20790,6 @@
           <w:lang w:val="fr-ML" w:eastAsia="fr-ML"/>
         </w:rPr>
       </w:pPr>
-      <w:proofErr w:type="spellStart"/>
       <w:r>
         <w:rPr>
           <w:rFonts w:ascii="Times New Roman" w:eastAsia="Times New Roman" w:hAnsi="Times New Roman" w:cs="Times New Roman"/>
@@ -20886,9 +20797,8 @@
           <w:szCs w:val="24"/>
           <w:lang w:val="fr-ML" w:eastAsia="fr-ML"/>
         </w:rPr>
-        <w:t>Fanout</w:t>
-      </w:r>
-      <w:proofErr w:type="spellEnd"/>
+        <w:t>Fanout exchange</w:t>
+      </w:r>
       <w:r>
         <w:rPr>
           <w:rFonts w:ascii="Times New Roman" w:eastAsia="Times New Roman" w:hAnsi="Times New Roman" w:cs="Times New Roman"/>
@@ -20896,7 +20806,7 @@
           <w:szCs w:val="24"/>
           <w:lang w:val="fr-ML" w:eastAsia="fr-ML"/>
         </w:rPr>
-        <w:t xml:space="preserve"> exchange</w:t>
+        <w:t xml:space="preserve"> ou broadcast : </w:t>
       </w:r>
       <w:r>
         <w:rPr>
@@ -20905,36 +20815,7 @@
           <w:szCs w:val="24"/>
           <w:lang w:val="fr-ML" w:eastAsia="fr-ML"/>
         </w:rPr>
-        <w:t xml:space="preserve"> ou broadcast : </w:t>
-      </w:r>
-      <w:r>
-        <w:rPr>
-          <w:rFonts w:ascii="Times New Roman" w:eastAsia="Times New Roman" w:hAnsi="Times New Roman" w:cs="Times New Roman"/>
-          <w:sz w:val="24"/>
-          <w:szCs w:val="24"/>
-          <w:lang w:val="fr-ML" w:eastAsia="fr-ML"/>
-        </w:rPr>
-        <w:t>c’est une communication one-to-</w:t>
-      </w:r>
-      <w:proofErr w:type="spellStart"/>
-      <w:r>
-        <w:rPr>
-          <w:rFonts w:ascii="Times New Roman" w:eastAsia="Times New Roman" w:hAnsi="Times New Roman" w:cs="Times New Roman"/>
-          <w:sz w:val="24"/>
-          <w:szCs w:val="24"/>
-          <w:lang w:val="fr-ML" w:eastAsia="fr-ML"/>
-        </w:rPr>
-        <w:t>many</w:t>
-      </w:r>
-      <w:proofErr w:type="spellEnd"/>
-      <w:r>
-        <w:rPr>
-          <w:rFonts w:ascii="Times New Roman" w:eastAsia="Times New Roman" w:hAnsi="Times New Roman" w:cs="Times New Roman"/>
-          <w:sz w:val="24"/>
-          <w:szCs w:val="24"/>
-          <w:lang w:val="fr-ML" w:eastAsia="fr-ML"/>
-        </w:rPr>
-        <w:t xml:space="preserve"> car ce type d’exchange ne fournit pas de </w:t>
+        <w:t xml:space="preserve">c’est une communication one-to-many car ce type d’exchange ne fournit pas de </w:t>
       </w:r>
       <w:r>
         <w:rPr>
@@ -21439,6 +21320,7 @@
         </w:numPr>
         <w:spacing w:line="360" w:lineRule="auto"/>
         <w:jc w:val="both"/>
+        <w:outlineLvl w:val="2"/>
         <w:rPr>
           <w:rFonts w:ascii="Times New Roman" w:hAnsi="Times New Roman" w:cs="Times New Roman"/>
           <w:b/>
@@ -21580,23 +21462,15 @@
           <w:sz w:val="24"/>
           <w:szCs w:val="24"/>
         </w:rPr>
-        <w:t xml:space="preserve"> [1</w:t>
-      </w:r>
-      <w:r>
-        <w:rPr>
-          <w:rFonts w:ascii="Times New Roman" w:hAnsi="Times New Roman" w:cs="Times New Roman"/>
-          <w:sz w:val="24"/>
-          <w:szCs w:val="24"/>
-        </w:rPr>
-        <w:t>2</w:t>
-      </w:r>
-      <w:r>
-        <w:rPr>
-          <w:rFonts w:ascii="Times New Roman" w:hAnsi="Times New Roman" w:cs="Times New Roman"/>
-          <w:sz w:val="24"/>
-          <w:szCs w:val="24"/>
-        </w:rPr>
-        <w:t>]</w:t>
+        <w:t xml:space="preserve"> </w:t>
+      </w:r>
+      <w:r>
+        <w:rPr>
+          <w:rFonts w:ascii="Times New Roman" w:hAnsi="Times New Roman" w:cs="Times New Roman"/>
+          <w:sz w:val="24"/>
+          <w:szCs w:val="24"/>
+        </w:rPr>
+        <w:t>[22]</w:t>
       </w:r>
       <w:r>
         <w:rPr>
@@ -21616,6 +21490,7 @@
         </w:numPr>
         <w:spacing w:line="360" w:lineRule="auto"/>
         <w:jc w:val="both"/>
+        <w:outlineLvl w:val="2"/>
         <w:rPr>
           <w:rFonts w:ascii="Times New Roman" w:hAnsi="Times New Roman" w:cs="Times New Roman"/>
           <w:b/>
@@ -21789,23 +21664,15 @@
           <w:sz w:val="24"/>
           <w:szCs w:val="24"/>
         </w:rPr>
-        <w:t xml:space="preserve"> [</w:t>
-      </w:r>
-      <w:r>
-        <w:rPr>
-          <w:rFonts w:ascii="Times New Roman" w:hAnsi="Times New Roman" w:cs="Times New Roman"/>
-          <w:sz w:val="24"/>
-          <w:szCs w:val="24"/>
-        </w:rPr>
-        <w:t>9</w:t>
-      </w:r>
-      <w:r>
-        <w:rPr>
-          <w:rFonts w:ascii="Times New Roman" w:hAnsi="Times New Roman" w:cs="Times New Roman"/>
-          <w:sz w:val="24"/>
-          <w:szCs w:val="24"/>
-        </w:rPr>
-        <w:t>]</w:t>
+        <w:t xml:space="preserve"> </w:t>
+      </w:r>
+      <w:r>
+        <w:rPr>
+          <w:rFonts w:ascii="Times New Roman" w:hAnsi="Times New Roman" w:cs="Times New Roman"/>
+          <w:sz w:val="24"/>
+          <w:szCs w:val="24"/>
+        </w:rPr>
+        <w:t>[19]</w:t>
       </w:r>
       <w:r>
         <w:rPr>
@@ -21889,6 +21756,7 @@
         </w:numPr>
         <w:spacing w:line="360" w:lineRule="auto"/>
         <w:jc w:val="both"/>
+        <w:outlineLvl w:val="1"/>
         <w:rPr>
           <w:rFonts w:ascii="Times New Roman" w:hAnsi="Times New Roman" w:cs="Times New Roman"/>
           <w:b/>
@@ -22472,681 +22340,13 @@
         </w:rPr>
       </w:pPr>
     </w:p>
-    <w:p>
-      <w:pPr>
-        <w:spacing w:line="360" w:lineRule="auto"/>
-        <w:jc w:val="both"/>
-        <w:rPr>
-          <w:rFonts w:ascii="Times New Roman" w:hAnsi="Times New Roman" w:cs="Times New Roman"/>
-          <w:sz w:val="24"/>
-          <w:szCs w:val="24"/>
-          <w:lang w:val="fr-ML"/>
-        </w:rPr>
-      </w:pPr>
-      <w:r>
-        <w:rPr>
-          <w:rFonts w:ascii="Times New Roman" w:hAnsi="Times New Roman" w:cs="Times New Roman"/>
-          <w:sz w:val="24"/>
-          <w:szCs w:val="24"/>
-          <w:lang w:val="fr-ML"/>
-        </w:rPr>
-        <w:lastRenderedPageBreak/>
-        <w:t xml:space="preserve">[1] </w:t>
-      </w:r>
-      <w:hyperlink r:id="rId9" w:history="1">
-        <w:r>
-          <w:rPr>
-            <w:rStyle w:val="Lienhypertexte"/>
-            <w:rFonts w:ascii="Times New Roman" w:hAnsi="Times New Roman" w:cs="Times New Roman"/>
-            <w:sz w:val="24"/>
-            <w:szCs w:val="24"/>
-            <w:lang w:val="fr-ML"/>
-          </w:rPr>
-          <w:t>https://www.bmc.com/blogs/pub-sub-publish-subscribe/</w:t>
-        </w:r>
-      </w:hyperlink>
-      <w:r>
-        <w:rPr>
-          <w:rStyle w:val="Lienhypertexte"/>
-          <w:rFonts w:ascii="Times New Roman" w:hAnsi="Times New Roman" w:cs="Times New Roman"/>
-          <w:sz w:val="24"/>
-          <w:szCs w:val="24"/>
-          <w:lang w:val="fr-ML"/>
-        </w:rPr>
-        <w:t xml:space="preserve"> </w:t>
-      </w:r>
-    </w:p>
-    <w:p>
-      <w:pPr>
-        <w:spacing w:line="360" w:lineRule="auto"/>
-        <w:jc w:val="both"/>
-        <w:rPr>
-          <w:rFonts w:ascii="Times New Roman" w:hAnsi="Times New Roman" w:cs="Times New Roman"/>
-          <w:sz w:val="24"/>
-          <w:szCs w:val="24"/>
-          <w:lang w:val="fr-ML"/>
-        </w:rPr>
-      </w:pPr>
-      <w:r>
-        <w:rPr>
-          <w:rFonts w:ascii="Times New Roman" w:hAnsi="Times New Roman" w:cs="Times New Roman"/>
-          <w:sz w:val="24"/>
-          <w:szCs w:val="24"/>
-          <w:lang w:val="fr-ML"/>
-        </w:rPr>
-        <w:t xml:space="preserve">[2] </w:t>
-      </w:r>
-      <w:hyperlink r:id="rId10" w:history="1">
-        <w:r>
-          <w:rPr>
-            <w:rStyle w:val="Lienhypertexte"/>
-            <w:rFonts w:ascii="Times New Roman" w:hAnsi="Times New Roman" w:cs="Times New Roman"/>
-            <w:sz w:val="24"/>
-            <w:szCs w:val="24"/>
-            <w:lang w:val="fr-ML"/>
-          </w:rPr>
-          <w:t>https://cloud.google.com/pubsub/docs/overview</w:t>
-        </w:r>
-      </w:hyperlink>
-    </w:p>
-    <w:p>
-      <w:pPr>
-        <w:spacing w:line="360" w:lineRule="auto"/>
-        <w:jc w:val="both"/>
-        <w:rPr>
-          <w:rFonts w:ascii="Times New Roman" w:hAnsi="Times New Roman" w:cs="Times New Roman"/>
-          <w:sz w:val="24"/>
-          <w:szCs w:val="24"/>
-          <w:lang w:val="en-US"/>
-        </w:rPr>
-      </w:pPr>
-      <w:r>
-        <w:rPr>
-          <w:rFonts w:ascii="Times New Roman" w:hAnsi="Times New Roman" w:cs="Times New Roman"/>
-          <w:sz w:val="24"/>
-          <w:szCs w:val="24"/>
-          <w:lang w:val="en-US"/>
-        </w:rPr>
-        <w:t>[</w:t>
-      </w:r>
-      <w:r>
-        <w:rPr>
-          <w:rFonts w:ascii="Times New Roman" w:hAnsi="Times New Roman" w:cs="Times New Roman"/>
-          <w:sz w:val="24"/>
-          <w:szCs w:val="24"/>
-          <w:lang w:val="en-US"/>
-        </w:rPr>
-        <w:t>3</w:t>
-      </w:r>
-      <w:r>
-        <w:rPr>
-          <w:rFonts w:ascii="Times New Roman" w:hAnsi="Times New Roman" w:cs="Times New Roman"/>
-          <w:sz w:val="24"/>
-          <w:szCs w:val="24"/>
-          <w:lang w:val="en-US"/>
-        </w:rPr>
-        <w:t xml:space="preserve">] </w:t>
-      </w:r>
-      <w:proofErr w:type="spellStart"/>
-      <w:r>
-        <w:rPr>
-          <w:rFonts w:ascii="Times New Roman" w:hAnsi="Times New Roman" w:cs="Times New Roman"/>
-          <w:sz w:val="24"/>
-          <w:szCs w:val="24"/>
-          <w:lang w:val="en-US"/>
-        </w:rPr>
-        <w:t>Cudennec</w:t>
-      </w:r>
-      <w:proofErr w:type="spellEnd"/>
-      <w:r>
-        <w:rPr>
-          <w:rFonts w:ascii="Times New Roman" w:hAnsi="Times New Roman" w:cs="Times New Roman"/>
-          <w:sz w:val="24"/>
-          <w:szCs w:val="24"/>
-          <w:lang w:val="en-US"/>
-        </w:rPr>
-        <w:t xml:space="preserve">, </w:t>
-      </w:r>
-      <w:proofErr w:type="spellStart"/>
-      <w:r>
-        <w:rPr>
-          <w:rFonts w:ascii="Times New Roman" w:hAnsi="Times New Roman" w:cs="Times New Roman"/>
-          <w:sz w:val="24"/>
-          <w:szCs w:val="24"/>
-          <w:lang w:val="en-US"/>
-        </w:rPr>
-        <w:t>Loïc</w:t>
-      </w:r>
-      <w:proofErr w:type="spellEnd"/>
-      <w:r>
-        <w:rPr>
-          <w:rFonts w:ascii="Times New Roman" w:hAnsi="Times New Roman" w:cs="Times New Roman"/>
-          <w:sz w:val="24"/>
-          <w:szCs w:val="24"/>
-          <w:lang w:val="en-US"/>
-        </w:rPr>
-        <w:t xml:space="preserve">. </w:t>
-      </w:r>
-      <w:r>
-        <w:rPr>
-          <w:rFonts w:ascii="Times New Roman" w:hAnsi="Times New Roman" w:cs="Times New Roman"/>
-          <w:sz w:val="24"/>
-          <w:szCs w:val="24"/>
-          <w:lang w:val="en-US"/>
-        </w:rPr>
-        <w:t xml:space="preserve">"Merging the publish-subscribe pattern with the shared memory paradigm." </w:t>
-      </w:r>
-      <w:r>
-        <w:rPr>
-          <w:rFonts w:ascii="Times New Roman" w:hAnsi="Times New Roman" w:cs="Times New Roman"/>
-          <w:i/>
-          <w:iCs/>
-          <w:sz w:val="24"/>
-          <w:szCs w:val="24"/>
-          <w:lang w:val="en-US"/>
-        </w:rPr>
-        <w:t>European Conference on Parallel Processing</w:t>
-      </w:r>
-      <w:r>
-        <w:rPr>
-          <w:rFonts w:ascii="Times New Roman" w:hAnsi="Times New Roman" w:cs="Times New Roman"/>
-          <w:sz w:val="24"/>
-          <w:szCs w:val="24"/>
-          <w:lang w:val="en-US"/>
-        </w:rPr>
-        <w:t>. Springer, Cham, 2018.</w:t>
-      </w:r>
-    </w:p>
-    <w:p>
-      <w:pPr>
-        <w:spacing w:line="360" w:lineRule="auto"/>
-        <w:jc w:val="both"/>
-        <w:rPr>
-          <w:rFonts w:ascii="Times New Roman" w:hAnsi="Times New Roman" w:cs="Times New Roman"/>
-          <w:sz w:val="24"/>
-          <w:szCs w:val="24"/>
-          <w:lang w:val="en-US"/>
-        </w:rPr>
-      </w:pPr>
-      <w:r>
-        <w:rPr>
-          <w:rFonts w:ascii="Times New Roman" w:hAnsi="Times New Roman" w:cs="Times New Roman"/>
-          <w:sz w:val="24"/>
-          <w:szCs w:val="24"/>
-          <w:lang w:val="en-US"/>
-        </w:rPr>
-        <w:t>[</w:t>
-      </w:r>
-      <w:r>
-        <w:rPr>
-          <w:rFonts w:ascii="Times New Roman" w:hAnsi="Times New Roman" w:cs="Times New Roman"/>
-          <w:sz w:val="24"/>
-          <w:szCs w:val="24"/>
-          <w:lang w:val="en-US"/>
-        </w:rPr>
-        <w:t>4</w:t>
-      </w:r>
-      <w:r>
-        <w:rPr>
-          <w:rFonts w:ascii="Times New Roman" w:hAnsi="Times New Roman" w:cs="Times New Roman"/>
-          <w:sz w:val="24"/>
-          <w:szCs w:val="24"/>
-          <w:lang w:val="en-US"/>
-        </w:rPr>
-        <w:t xml:space="preserve">] </w:t>
-      </w:r>
-      <w:hyperlink r:id="rId11" w:history="1">
-        <w:r>
-          <w:rPr>
-            <w:rStyle w:val="Lienhypertexte"/>
-            <w:rFonts w:ascii="Times New Roman" w:hAnsi="Times New Roman" w:cs="Times New Roman"/>
-            <w:sz w:val="24"/>
-            <w:szCs w:val="24"/>
-            <w:lang w:val="en-US"/>
-          </w:rPr>
-          <w:t>https://www.rabbitmq.com/tutorials/tutorial-one-java.html</w:t>
-        </w:r>
-      </w:hyperlink>
-    </w:p>
-    <w:p>
-      <w:pPr>
-        <w:spacing w:line="360" w:lineRule="auto"/>
-        <w:jc w:val="both"/>
-        <w:rPr>
-          <w:lang w:val="en-US"/>
-        </w:rPr>
-      </w:pPr>
-      <w:r>
-        <w:rPr>
-          <w:lang w:val="en-US"/>
-        </w:rPr>
-        <w:t xml:space="preserve">[5] </w:t>
-      </w:r>
-      <w:proofErr w:type="spellStart"/>
-      <w:r>
-        <w:rPr>
-          <w:lang w:val="en-US"/>
-        </w:rPr>
-        <w:t>Eugster</w:t>
-      </w:r>
-      <w:proofErr w:type="spellEnd"/>
-      <w:r>
-        <w:rPr>
-          <w:lang w:val="en-US"/>
-        </w:rPr>
-        <w:t xml:space="preserve">, P. T., </w:t>
-      </w:r>
-      <w:proofErr w:type="spellStart"/>
-      <w:r>
-        <w:rPr>
-          <w:lang w:val="en-US"/>
-        </w:rPr>
-        <w:t>Felber</w:t>
-      </w:r>
-      <w:proofErr w:type="spellEnd"/>
-      <w:r>
-        <w:rPr>
-          <w:lang w:val="en-US"/>
-        </w:rPr>
-        <w:t xml:space="preserve">, P. A., </w:t>
-      </w:r>
-      <w:proofErr w:type="spellStart"/>
-      <w:r>
-        <w:rPr>
-          <w:lang w:val="en-US"/>
-        </w:rPr>
-        <w:t>Guerraoui</w:t>
-      </w:r>
-      <w:proofErr w:type="spellEnd"/>
-      <w:r>
-        <w:rPr>
-          <w:lang w:val="en-US"/>
-        </w:rPr>
-        <w:t xml:space="preserve">, R., &amp; </w:t>
-      </w:r>
-      <w:proofErr w:type="spellStart"/>
-      <w:r>
-        <w:rPr>
-          <w:lang w:val="en-US"/>
-        </w:rPr>
-        <w:t>Kermarrec</w:t>
-      </w:r>
-      <w:proofErr w:type="spellEnd"/>
-      <w:r>
-        <w:rPr>
-          <w:lang w:val="en-US"/>
-        </w:rPr>
-        <w:t xml:space="preserve">, A. M. (2003). The many faces of publish/subscribe. </w:t>
-      </w:r>
-      <w:r>
-        <w:rPr>
-          <w:i/>
-          <w:iCs/>
-          <w:lang w:val="en-US"/>
-        </w:rPr>
-        <w:t>ACM computing surveys (CSUR)</w:t>
-      </w:r>
-      <w:r>
-        <w:rPr>
-          <w:lang w:val="en-US"/>
-        </w:rPr>
-        <w:t xml:space="preserve">, </w:t>
-      </w:r>
-      <w:r>
-        <w:rPr>
-          <w:i/>
-          <w:iCs/>
-          <w:lang w:val="en-US"/>
-        </w:rPr>
-        <w:t>35</w:t>
-      </w:r>
-      <w:r>
-        <w:rPr>
-          <w:lang w:val="en-US"/>
-        </w:rPr>
-        <w:t>(2), 114-131.</w:t>
-      </w:r>
-    </w:p>
-    <w:p>
-      <w:pPr>
-        <w:spacing w:line="360" w:lineRule="auto"/>
-        <w:jc w:val="both"/>
-        <w:rPr>
-          <w:lang w:val="en-US"/>
-        </w:rPr>
-      </w:pPr>
-      <w:r>
-        <w:rPr>
-          <w:lang w:val="en-US"/>
-        </w:rPr>
-        <w:t>[</w:t>
-      </w:r>
-      <w:r>
-        <w:rPr>
-          <w:lang w:val="en-US"/>
-        </w:rPr>
-        <w:t>6</w:t>
-      </w:r>
-      <w:r>
-        <w:rPr>
-          <w:lang w:val="en-US"/>
-        </w:rPr>
-        <w:t xml:space="preserve">] </w:t>
-      </w:r>
-      <w:hyperlink r:id="rId12" w:history="1">
-        <w:r>
-          <w:rPr>
-            <w:rStyle w:val="Lienhypertexte"/>
-            <w:lang w:val="en-US"/>
-          </w:rPr>
-          <w:t>https://cloud.google.com/pubsub/architecture</w:t>
-        </w:r>
-      </w:hyperlink>
-    </w:p>
-    <w:p>
-      <w:pPr>
-        <w:spacing w:line="360" w:lineRule="auto"/>
-        <w:jc w:val="both"/>
-        <w:rPr>
-          <w:lang w:val="en-US"/>
-        </w:rPr>
-      </w:pPr>
-      <w:r>
-        <w:rPr>
-          <w:lang w:val="en-US"/>
-        </w:rPr>
-        <w:t xml:space="preserve">[7] </w:t>
-      </w:r>
-      <w:r>
-        <w:rPr>
-          <w:lang w:val="en-US"/>
-        </w:rPr>
-        <w:t xml:space="preserve">Shang, </w:t>
-      </w:r>
-      <w:proofErr w:type="spellStart"/>
-      <w:r>
-        <w:rPr>
-          <w:lang w:val="en-US"/>
-        </w:rPr>
-        <w:t>Wentao</w:t>
-      </w:r>
-      <w:proofErr w:type="spellEnd"/>
-      <w:r>
-        <w:rPr>
-          <w:lang w:val="en-US"/>
-        </w:rPr>
-        <w:t>, et al. "Publish-subscribe communication in building management systems over named data networking." 2019 28th International Conference on Computer Communication and Networks (ICCCN). IEEE, 2019.</w:t>
-      </w:r>
-    </w:p>
-    <w:p>
-      <w:pPr>
-        <w:shd w:val="clear" w:color="auto" w:fill="FFFFFF"/>
-        <w:rPr>
-          <w:rFonts w:ascii="Droid Serif" w:eastAsia="Droid Serif" w:hAnsi="Droid Serif" w:cs="Droid Serif"/>
-          <w:color w:val="1155CC"/>
-          <w:u w:val="single"/>
-          <w:lang w:val="en-US"/>
-        </w:rPr>
-      </w:pPr>
-      <w:r>
-        <w:rPr>
-          <w:rFonts w:ascii="Times New Roman" w:hAnsi="Times New Roman" w:cs="Times New Roman"/>
-          <w:sz w:val="24"/>
-          <w:szCs w:val="24"/>
-          <w:lang w:val="en-US"/>
-        </w:rPr>
-        <w:t xml:space="preserve">[8] </w:t>
-      </w:r>
-      <w:hyperlink r:id="rId13">
-        <w:r>
-          <w:rPr>
-            <w:rFonts w:ascii="Droid Serif" w:eastAsia="Droid Serif" w:hAnsi="Droid Serif" w:cs="Droid Serif"/>
-            <w:color w:val="1155CC"/>
-            <w:u w:val="single"/>
-            <w:lang w:val="en-US"/>
-          </w:rPr>
-          <w:t>https://docs.oasis-open.org/mqtt/mqtt/v5.0/mqtt-v5.0.pdf</w:t>
-        </w:r>
-      </w:hyperlink>
-    </w:p>
-    <w:p>
-      <w:pPr>
-        <w:spacing w:line="360" w:lineRule="auto"/>
-        <w:jc w:val="both"/>
-        <w:rPr>
-          <w:rFonts w:ascii="Times New Roman" w:hAnsi="Times New Roman" w:cs="Times New Roman"/>
-          <w:b/>
-          <w:bCs/>
-          <w:sz w:val="24"/>
-          <w:szCs w:val="24"/>
-          <w:lang w:val="en-US"/>
-        </w:rPr>
-      </w:pPr>
-      <w:r>
-        <w:rPr>
-          <w:rStyle w:val="Lienhypertexte"/>
-          <w:rFonts w:ascii="Times New Roman" w:hAnsi="Times New Roman" w:cs="Times New Roman"/>
-          <w:color w:val="000000" w:themeColor="text1"/>
-          <w:sz w:val="24"/>
-          <w:szCs w:val="24"/>
-          <w:u w:val="none"/>
-          <w:lang w:val="en-US"/>
-        </w:rPr>
-        <w:t>[</w:t>
-      </w:r>
-      <w:r>
-        <w:rPr>
-          <w:rStyle w:val="Lienhypertexte"/>
-          <w:rFonts w:ascii="Times New Roman" w:hAnsi="Times New Roman" w:cs="Times New Roman"/>
-          <w:color w:val="000000" w:themeColor="text1"/>
-          <w:sz w:val="24"/>
-          <w:szCs w:val="24"/>
-          <w:u w:val="none"/>
-          <w:lang w:val="en-US"/>
-        </w:rPr>
-        <w:t>9</w:t>
-      </w:r>
-      <w:r>
-        <w:rPr>
-          <w:rStyle w:val="Lienhypertexte"/>
-          <w:rFonts w:ascii="Times New Roman" w:hAnsi="Times New Roman" w:cs="Times New Roman"/>
-          <w:color w:val="000000" w:themeColor="text1"/>
-          <w:sz w:val="24"/>
-          <w:szCs w:val="24"/>
-          <w:u w:val="none"/>
-          <w:lang w:val="en-US"/>
-        </w:rPr>
-        <w:t xml:space="preserve">] </w:t>
-      </w:r>
-      <w:hyperlink r:id="rId14">
-        <w:r>
-          <w:rPr>
-            <w:rFonts w:ascii="Droid Serif" w:eastAsia="Droid Serif" w:hAnsi="Droid Serif" w:cs="Droid Serif"/>
-            <w:color w:val="1155CC"/>
-            <w:u w:val="single"/>
-            <w:lang w:val="en-US"/>
-          </w:rPr>
-          <w:t>http://docs.oasis-open.org/amqp/core/v1.0/amqp-core-complete-v1.0.pdf</w:t>
-        </w:r>
-      </w:hyperlink>
-    </w:p>
-    <w:p>
-      <w:pPr>
-        <w:spacing w:line="360" w:lineRule="auto"/>
-        <w:jc w:val="both"/>
-        <w:rPr>
-          <w:rFonts w:ascii="Times New Roman" w:hAnsi="Times New Roman" w:cs="Times New Roman"/>
-          <w:sz w:val="24"/>
-          <w:szCs w:val="24"/>
-          <w:lang w:val="en-US"/>
-        </w:rPr>
-      </w:pPr>
-      <w:r>
-        <w:rPr>
-          <w:rFonts w:ascii="Times New Roman" w:hAnsi="Times New Roman" w:cs="Times New Roman"/>
-          <w:sz w:val="24"/>
-          <w:szCs w:val="24"/>
-          <w:lang w:val="en-US"/>
-        </w:rPr>
-        <w:t>[</w:t>
-      </w:r>
-      <w:r>
-        <w:rPr>
-          <w:rFonts w:ascii="Times New Roman" w:hAnsi="Times New Roman" w:cs="Times New Roman"/>
-          <w:sz w:val="24"/>
-          <w:szCs w:val="24"/>
-          <w:lang w:val="en-US"/>
-        </w:rPr>
-        <w:t>1</w:t>
-      </w:r>
-      <w:r>
-        <w:rPr>
-          <w:rFonts w:ascii="Times New Roman" w:hAnsi="Times New Roman" w:cs="Times New Roman"/>
-          <w:sz w:val="24"/>
-          <w:szCs w:val="24"/>
-          <w:lang w:val="en-US"/>
-        </w:rPr>
-        <w:t>0</w:t>
-      </w:r>
-      <w:r>
-        <w:rPr>
-          <w:rFonts w:ascii="Times New Roman" w:hAnsi="Times New Roman" w:cs="Times New Roman"/>
-          <w:sz w:val="24"/>
-          <w:szCs w:val="24"/>
-          <w:lang w:val="en-US"/>
-        </w:rPr>
-        <w:t xml:space="preserve">] </w:t>
-      </w:r>
-      <w:hyperlink r:id="rId15" w:history="1">
-        <w:r>
-          <w:rPr>
-            <w:rStyle w:val="Lienhypertexte"/>
-            <w:rFonts w:ascii="Times New Roman" w:hAnsi="Times New Roman" w:cs="Times New Roman"/>
-            <w:sz w:val="24"/>
-            <w:szCs w:val="24"/>
-            <w:lang w:val="en-US"/>
-          </w:rPr>
-          <w:t>https://dzone.com/refcardz/amqp-essentials</w:t>
-        </w:r>
-      </w:hyperlink>
-    </w:p>
-    <w:p>
-      <w:pPr>
-        <w:spacing w:line="360" w:lineRule="auto"/>
-        <w:jc w:val="both"/>
-        <w:rPr>
-          <w:rStyle w:val="Lienhypertexte"/>
-          <w:rFonts w:ascii="Times New Roman" w:hAnsi="Times New Roman" w:cs="Times New Roman"/>
-          <w:sz w:val="24"/>
-          <w:szCs w:val="24"/>
-          <w:lang w:val="en-US"/>
-        </w:rPr>
-      </w:pPr>
-      <w:r>
-        <w:rPr>
-          <w:rFonts w:ascii="Times New Roman" w:hAnsi="Times New Roman" w:cs="Times New Roman"/>
-          <w:sz w:val="24"/>
-          <w:szCs w:val="24"/>
-          <w:lang w:val="en-US"/>
-        </w:rPr>
-        <w:t>[1</w:t>
-      </w:r>
-      <w:r>
-        <w:rPr>
-          <w:rFonts w:ascii="Times New Roman" w:hAnsi="Times New Roman" w:cs="Times New Roman"/>
-          <w:sz w:val="24"/>
-          <w:szCs w:val="24"/>
-          <w:lang w:val="en-US"/>
-        </w:rPr>
-        <w:t>1</w:t>
-      </w:r>
-      <w:r>
-        <w:rPr>
-          <w:rFonts w:ascii="Times New Roman" w:hAnsi="Times New Roman" w:cs="Times New Roman"/>
-          <w:sz w:val="24"/>
-          <w:szCs w:val="24"/>
-          <w:lang w:val="en-US"/>
-        </w:rPr>
-        <w:t xml:space="preserve">] </w:t>
-      </w:r>
-      <w:hyperlink r:id="rId16" w:history="1">
-        <w:r>
-          <w:rPr>
-            <w:rStyle w:val="Lienhypertexte"/>
-            <w:rFonts w:ascii="Times New Roman" w:hAnsi="Times New Roman" w:cs="Times New Roman"/>
-            <w:sz w:val="24"/>
-            <w:szCs w:val="24"/>
-            <w:lang w:val="en-US"/>
-          </w:rPr>
-          <w:t>https://www.lemagit.fr/definition/Advanced-Message-Queuing-Protocol-AMQP</w:t>
-        </w:r>
-      </w:hyperlink>
-    </w:p>
-    <w:p>
-      <w:pPr>
-        <w:spacing w:line="360" w:lineRule="auto"/>
-        <w:jc w:val="both"/>
-        <w:rPr>
-          <w:rFonts w:ascii="Times New Roman" w:hAnsi="Times New Roman" w:cs="Times New Roman"/>
-          <w:sz w:val="24"/>
-          <w:szCs w:val="24"/>
-          <w:lang w:val="en-US"/>
-        </w:rPr>
-      </w:pPr>
-      <w:r>
-        <w:rPr>
-          <w:rFonts w:ascii="Times New Roman" w:hAnsi="Times New Roman" w:cs="Times New Roman"/>
-          <w:sz w:val="24"/>
-          <w:szCs w:val="24"/>
-          <w:lang w:val="en-US"/>
-        </w:rPr>
-        <w:t>[1</w:t>
-      </w:r>
-      <w:r>
-        <w:rPr>
-          <w:rFonts w:ascii="Times New Roman" w:hAnsi="Times New Roman" w:cs="Times New Roman"/>
-          <w:sz w:val="24"/>
-          <w:szCs w:val="24"/>
-          <w:lang w:val="en-US"/>
-        </w:rPr>
-        <w:t>2</w:t>
-      </w:r>
-      <w:r>
-        <w:rPr>
-          <w:rFonts w:ascii="Times New Roman" w:hAnsi="Times New Roman" w:cs="Times New Roman"/>
-          <w:sz w:val="24"/>
-          <w:szCs w:val="24"/>
-          <w:lang w:val="en-US"/>
-        </w:rPr>
-        <w:t>]</w:t>
-      </w:r>
-      <w:r>
-        <w:rPr>
-          <w:rFonts w:ascii="Times New Roman" w:hAnsi="Times New Roman" w:cs="Times New Roman"/>
-          <w:sz w:val="24"/>
-          <w:szCs w:val="24"/>
-          <w:lang w:val="en-US"/>
-        </w:rPr>
-        <w:t xml:space="preserve"> </w:t>
-      </w:r>
-      <w:hyperlink r:id="rId17" w:history="1">
-        <w:r>
-          <w:rPr>
-            <w:rStyle w:val="Lienhypertexte"/>
-            <w:rFonts w:ascii="Times New Roman" w:hAnsi="Times New Roman" w:cs="Times New Roman"/>
-            <w:sz w:val="24"/>
-            <w:szCs w:val="24"/>
-            <w:lang w:val="en-US"/>
-          </w:rPr>
-          <w:t>https://www.ionos.fr/digitalguide/sites-internet/developpement-web/advanced-message-queuing-protocol-amqp/</w:t>
-        </w:r>
-      </w:hyperlink>
-    </w:p>
     <w:sectPr>
-      <w:footerReference w:type="default" r:id="rId18"/>
+      <w:headerReference w:type="default" r:id="rId9"/>
+      <w:footerReference w:type="default" r:id="rId10"/>
       <w:pgSz w:w="11906" w:h="16838"/>
       <w:pgMar w:top="1417" w:right="1417" w:bottom="1417" w:left="1417" w:header="708" w:footer="708" w:gutter="0"/>
       <w:cols w:space="708"/>
+      <w:titlePg/>
       <w:docGrid w:linePitch="360"/>
     </w:sectPr>
   </w:body>
@@ -23244,6 +22444,29 @@
     </w:p>
   </w:footnote>
 </w:footnotes>
+</file>
+
+<file path=word/header1.xml><?xml version="1.0" encoding="utf-8"?>
+<w:hdr xmlns:wpc="http://schemas.microsoft.com/office/word/2010/wordprocessingCanvas" xmlns:cx="http://schemas.microsoft.com/office/drawing/2014/chartex" xmlns:cx1="http://schemas.microsoft.com/office/drawing/2015/9/8/chartex" xmlns:cx2="http://schemas.microsoft.com/office/drawing/2015/10/21/chartex" xmlns:cx3="http://schemas.microsoft.com/office/drawing/2016/5/9/chartex" xmlns:cx4="http://schemas.microsoft.com/office/drawing/2016/5/10/chartex" xmlns:cx5="http://schemas.microsoft.com/office/drawing/2016/5/11/chartex" xmlns:cx6="http://schemas.microsoft.com/office/drawing/2016/5/12/chartex" xmlns:cx7="http://schemas.microsoft.com/office/drawing/2016/5/13/chartex" xmlns:cx8="http://schemas.microsoft.com/office/drawing/2016/5/14/chartex" xmlns:mc="http://schemas.openxmlformats.org/markup-compatibility/2006" xmlns:aink="http://schemas.microsoft.com/office/drawing/2016/ink" xmlns:am3d="http://schemas.microsoft.com/office/drawing/2017/model3d" xmlns:o="urn:schemas-microsoft-com:office:office" xmlns:r="http://schemas.openxmlformats.org/officeDocument/2006/relationships" xmlns:m="http://schemas.openxmlformats.org/officeDocument/2006/math" xmlns:v="urn:schemas-microsoft-com:vml" xmlns:wp14="http://schemas.microsoft.com/office/word/2010/wordprocessingDrawing" xmlns:wp="http://schemas.openxmlformats.org/drawingml/2006/wordprocessingDrawing" xmlns:w10="urn:schemas-microsoft-com:office:word" xmlns:w="http://schemas.openxmlformats.org/wordprocessingml/2006/main" xmlns:w14="http://schemas.microsoft.com/office/word/2010/wordml" xmlns:w15="http://schemas.microsoft.com/office/word/2012/wordml" xmlns:w16cex="http://schemas.microsoft.com/office/word/2018/wordml/cex" xmlns:w16cid="http://schemas.microsoft.com/office/word/2016/wordml/cid" xmlns:w16="http://schemas.microsoft.com/office/word/2018/wordml" xmlns:w16sdtdh="http://schemas.microsoft.com/office/word/2020/wordml/sdtdatahash" xmlns:w16se="http://schemas.microsoft.com/office/word/2015/wordml/symex" xmlns:wpg="http://schemas.microsoft.com/office/word/2010/wordprocessingGroup" xmlns:wpi="http://schemas.microsoft.com/office/word/2010/wordprocessingInk" xmlns:wne="http://schemas.microsoft.com/office/word/2006/wordml" xmlns:wps="http://schemas.microsoft.com/office/word/2010/wordprocessingShape" mc:Ignorable="w14 w15 w16se w16cid w16 w16cex w16sdtdh wp14">
+  <w:p>
+    <w:pPr>
+      <w:pStyle w:val="En-tte"/>
+    </w:pPr>
+    <w:r>
+      <w:t xml:space="preserve">Chapitre 2                                                                                       </w:t>
+    </w:r>
+    <w:r>
+      <w:rPr>
+        <w:rFonts w:ascii="Times New Roman" w:hAnsi="Times New Roman" w:cs="Times New Roman"/>
+        <w:b/>
+        <w:bCs/>
+        <w:sz w:val="30"/>
+        <w:szCs w:val="30"/>
+      </w:rPr>
+      <w:t>Le modèle publish/subscribe</w:t>
+    </w:r>
+  </w:p>
+</w:hdr>
 </file>
 
 <file path=word/numbering.xml><?xml version="1.0" encoding="utf-8"?>
@@ -25390,6 +24613,28 @@
     <w:name w:val="Normal"/>
     <w:qFormat/>
   </w:style>
+  <w:style w:type="paragraph" w:styleId="Titre1">
+    <w:name w:val="heading 1"/>
+    <w:basedOn w:val="Normal"/>
+    <w:next w:val="Normal"/>
+    <w:link w:val="Titre1Car"/>
+    <w:uiPriority w:val="9"/>
+    <w:qFormat/>
+    <w:rsid w:val="000C5BE5"/>
+    <w:pPr>
+      <w:keepNext/>
+      <w:keepLines/>
+      <w:spacing w:before="240" w:after="0"/>
+      <w:outlineLvl w:val="0"/>
+    </w:pPr>
+    <w:rPr>
+      <w:rFonts w:asciiTheme="majorHAnsi" w:eastAsiaTheme="majorEastAsia" w:hAnsiTheme="majorHAnsi" w:cstheme="majorBidi"/>
+      <w:color w:val="2F5496" w:themeColor="accent1" w:themeShade="BF"/>
+      <w:sz w:val="32"/>
+      <w:szCs w:val="32"/>
+      <w:lang w:val="en-US"/>
+    </w:rPr>
+  </w:style>
   <w:style w:type="character" w:default="1" w:styleId="Policepardfaut">
     <w:name w:val="Default Paragraph Font"/>
     <w:uiPriority w:val="1"/>
@@ -25565,6 +24810,20 @@
     <w:rPr>
       <w:color w:val="954F72" w:themeColor="followedHyperlink"/>
       <w:u w:val="single"/>
+    </w:rPr>
+  </w:style>
+  <w:style w:type="character" w:customStyle="1" w:styleId="Titre1Car">
+    <w:name w:val="Titre 1 Car"/>
+    <w:basedOn w:val="Policepardfaut"/>
+    <w:link w:val="Titre1"/>
+    <w:uiPriority w:val="9"/>
+    <w:rsid w:val="000C5BE5"/>
+    <w:rPr>
+      <w:rFonts w:asciiTheme="majorHAnsi" w:eastAsiaTheme="majorEastAsia" w:hAnsiTheme="majorHAnsi" w:cstheme="majorBidi"/>
+      <w:color w:val="2F5496" w:themeColor="accent1" w:themeShade="BF"/>
+      <w:sz w:val="32"/>
+      <w:szCs w:val="32"/>
+      <w:lang w:val="en-US"/>
     </w:rPr>
   </w:style>
 </w:styles>

</xml_diff>